<commit_message>
Update on Thread Experiment Update document and figure.
</commit_message>
<xml_diff>
--- a/trunk/doc/A Multi-Threaded Neural Networks Template Library with Back-Propagation Algorithms v1.docx
+++ b/trunk/doc/A Multi-Threaded Neural Networks Template Library with Back-Propagation Algorithms v1.docx
@@ -1066,7 +1066,6 @@
       <w:pPr>
         <w:pStyle w:val="IEEEPlainText"/>
         <w:rPr>
-          <w:rFonts w:hint="eastAsia"/>
           <w:lang w:eastAsia="zh-CN"/>
         </w:rPr>
       </w:pPr>
@@ -3376,27 +3375,14 @@
       <w:r>
         <w:t xml:space="preserve">Fig. </w:t>
       </w:r>
-      <w:r>
-        <w:fldChar w:fldCharType="begin"/>
-      </w:r>
-      <w:r>
-        <w:instrText xml:space="preserve"> SEQ Fig. \* ARABIC </w:instrText>
-      </w:r>
-      <w:r>
-        <w:fldChar w:fldCharType="separate"/>
-      </w:r>
-      <w:r>
-        <w:rPr>
-          <w:noProof/>
-        </w:rPr>
-        <w:t>1</w:t>
-      </w:r>
-      <w:r>
-        <w:rPr>
-          <w:noProof/>
-        </w:rPr>
-        <w:fldChar w:fldCharType="end"/>
-      </w:r>
+      <w:fldSimple w:instr=" SEQ Fig. \* ARABIC ">
+        <w:r>
+          <w:rPr>
+            <w:noProof/>
+          </w:rPr>
+          <w:t>1</w:t>
+        </w:r>
+      </w:fldSimple>
       <w:r>
         <w:t>.  Possible weight update trends, includes convergence (left), oscillation (middle) and divergence (right).  The solid curve represents error vs. weight, local minimum is at the intersection between the solid curve and the dash line, red arrows represent weight update with positive gradient, and green arrows represent weight update with negative gradient.</w:t>
       </w:r>
@@ -3639,27 +3625,14 @@
       <w:r>
         <w:t xml:space="preserve">Fig. </w:t>
       </w:r>
-      <w:r>
-        <w:fldChar w:fldCharType="begin"/>
-      </w:r>
-      <w:r>
-        <w:instrText xml:space="preserve"> SEQ Fig. \* ARABIC </w:instrText>
-      </w:r>
-      <w:r>
-        <w:fldChar w:fldCharType="separate"/>
-      </w:r>
-      <w:r>
-        <w:rPr>
-          <w:noProof/>
-        </w:rPr>
-        <w:t>2</w:t>
-      </w:r>
-      <w:r>
-        <w:rPr>
-          <w:noProof/>
-        </w:rPr>
-        <w:fldChar w:fldCharType="end"/>
-      </w:r>
+      <w:fldSimple w:instr=" SEQ Fig. \* ARABIC ">
+        <w:r>
+          <w:rPr>
+            <w:noProof/>
+          </w:rPr>
+          <w:t>2</w:t>
+        </w:r>
+      </w:fldSimple>
       <w:r>
         <w:t xml:space="preserve">.  </w:t>
       </w:r>
@@ -5575,27 +5548,14 @@
       <w:r>
         <w:t xml:space="preserve">Fig. </w:t>
       </w:r>
-      <w:r>
-        <w:fldChar w:fldCharType="begin"/>
-      </w:r>
-      <w:r>
-        <w:instrText xml:space="preserve"> SEQ Fig. \* ARABIC </w:instrText>
-      </w:r>
-      <w:r>
-        <w:fldChar w:fldCharType="separate"/>
-      </w:r>
-      <w:r>
-        <w:rPr>
-          <w:noProof/>
-        </w:rPr>
-        <w:t>3</w:t>
-      </w:r>
-      <w:r>
-        <w:rPr>
-          <w:noProof/>
-        </w:rPr>
-        <w:fldChar w:fldCharType="end"/>
-      </w:r>
+      <w:fldSimple w:instr=" SEQ Fig. \* ARABIC ">
+        <w:r>
+          <w:rPr>
+            <w:noProof/>
+          </w:rPr>
+          <w:t>3</w:t>
+        </w:r>
+      </w:fldSimple>
       <w:r>
         <w:t xml:space="preserve">.  </w:t>
       </w:r>
@@ -9459,7 +9419,6 @@
         <w:pStyle w:val="IEEEFigureCaption"/>
         <w:rPr>
           <w:rStyle w:val="IEEEFigureCaptionChar"/>
-          <w:rFonts w:hint="eastAsia"/>
           <w:lang w:eastAsia="zh-CN"/>
         </w:rPr>
       </w:pPr>
@@ -9695,7 +9654,6 @@
       <w:pPr>
         <w:pStyle w:val="IEEEPlainText"/>
         <w:rPr>
-          <w:rFonts w:hint="eastAsia"/>
           <w:color w:val="FF0000"/>
           <w:lang w:eastAsia="zh-CN"/>
         </w:rPr>
@@ -10570,10 +10528,10 @@
             <v:path o:extrusionok="f" gradientshapeok="t" o:connecttype="rect"/>
             <o:lock v:ext="edit" aspectratio="t"/>
           </v:shapetype>
-          <v:shape id="_x0000_i1025" type="#_x0000_t75" style="width:186.8pt;height:262.85pt" o:ole="">
+          <v:shape id="_x0000_i1025" type="#_x0000_t75" style="width:186.55pt;height:262.95pt" o:ole="">
             <v:imagedata r:id="rId13" o:title=""/>
           </v:shape>
-          <o:OLEObject Type="Embed" ProgID="Visio.Drawing.11" ShapeID="_x0000_i1025" DrawAspect="Content" ObjectID="_1481199625" r:id="rId14"/>
+          <o:OLEObject Type="Embed" ProgID="Visio.Drawing.11" ShapeID="_x0000_i1025" DrawAspect="Content" ObjectID="_1481541418" r:id="rId14"/>
         </w:object>
       </w:r>
     </w:p>
@@ -10592,27 +10550,14 @@
       <w:r>
         <w:t xml:space="preserve"> </w:t>
       </w:r>
-      <w:r>
-        <w:fldChar w:fldCharType="begin"/>
-      </w:r>
-      <w:r>
-        <w:instrText xml:space="preserve"> SEQ Fig. \* ARABIC </w:instrText>
-      </w:r>
-      <w:r>
-        <w:fldChar w:fldCharType="separate"/>
-      </w:r>
-      <w:r>
-        <w:rPr>
-          <w:noProof/>
-        </w:rPr>
-        <w:t>5</w:t>
-      </w:r>
-      <w:r>
-        <w:rPr>
-          <w:noProof/>
-        </w:rPr>
-        <w:fldChar w:fldCharType="end"/>
-      </w:r>
+      <w:fldSimple w:instr=" SEQ Fig. \* ARABIC ">
+        <w:r>
+          <w:rPr>
+            <w:noProof/>
+          </w:rPr>
+          <w:t>5</w:t>
+        </w:r>
+      </w:fldSimple>
       <w:r>
         <w:t xml:space="preserve">.  </w:t>
       </w:r>
@@ -12170,30 +12115,14 @@
       <w:r>
         <w:t xml:space="preserve"> </w:t>
       </w:r>
-      <w:r>
-        <w:fldChar w:fldCharType="begin"/>
-      </w:r>
-      <w:r>
-        <w:instrText xml:space="preserve"> SEQ </w:instrText>
-      </w:r>
-      <w:r>
-        <w:instrText xml:space="preserve">Fig. \* ARABIC </w:instrText>
-      </w:r>
-      <w:r>
-        <w:fldChar w:fldCharType="separate"/>
-      </w:r>
-      <w:r>
-        <w:rPr>
-          <w:noProof/>
-        </w:rPr>
-        <w:t>6</w:t>
-      </w:r>
-      <w:r>
-        <w:rPr>
-          <w:noProof/>
-        </w:rPr>
-        <w:fldChar w:fldCharType="end"/>
-      </w:r>
+      <w:fldSimple w:instr=" SEQ Fig. \* ARABIC ">
+        <w:r>
+          <w:rPr>
+            <w:noProof/>
+          </w:rPr>
+          <w:t>6</w:t>
+        </w:r>
+      </w:fldSimple>
       <w:r>
         <w:t xml:space="preserve">.  </w:t>
       </w:r>
@@ -12263,7 +12192,6 @@
       <w:pPr>
         <w:pStyle w:val="IEEEPlainText"/>
         <w:rPr>
-          <w:rFonts w:hint="eastAsia"/>
           <w:lang w:eastAsia="zh-CN"/>
         </w:rPr>
       </w:pPr>
@@ -12873,27 +12801,14 @@
       <w:r>
         <w:t xml:space="preserve"> </w:t>
       </w:r>
-      <w:r>
-        <w:fldChar w:fldCharType="begin"/>
-      </w:r>
-      <w:r>
-        <w:instrText xml:space="preserve"> SEQ Fig. \* ARABIC </w:instrText>
-      </w:r>
-      <w:r>
-        <w:fldChar w:fldCharType="separate"/>
-      </w:r>
-      <w:r>
-        <w:rPr>
-          <w:noProof/>
-        </w:rPr>
-        <w:t>6</w:t>
-      </w:r>
-      <w:r>
-        <w:rPr>
-          <w:noProof/>
-        </w:rPr>
-        <w:fldChar w:fldCharType="end"/>
-      </w:r>
+      <w:fldSimple w:instr=" SEQ Fig. \* ARABIC ">
+        <w:r>
+          <w:rPr>
+            <w:noProof/>
+          </w:rPr>
+          <w:t>6</w:t>
+        </w:r>
+      </w:fldSimple>
       <w:r>
         <w:t xml:space="preserve">.  </w:t>
       </w:r>
@@ -13692,27 +13607,14 @@
       <w:r>
         <w:t xml:space="preserve"> </w:t>
       </w:r>
-      <w:r>
-        <w:fldChar w:fldCharType="begin"/>
-      </w:r>
-      <w:r>
-        <w:instrText xml:space="preserve"> SEQ Fig. \* ARABIC </w:instrText>
-      </w:r>
-      <w:r>
-        <w:fldChar w:fldCharType="separate"/>
-      </w:r>
-      <w:r>
-        <w:rPr>
-          <w:noProof/>
-        </w:rPr>
-        <w:t>9</w:t>
-      </w:r>
-      <w:r>
-        <w:rPr>
-          <w:noProof/>
-        </w:rPr>
-        <w:fldChar w:fldCharType="end"/>
-      </w:r>
+      <w:fldSimple w:instr=" SEQ Fig. \* ARABIC ">
+        <w:r>
+          <w:rPr>
+            <w:noProof/>
+          </w:rPr>
+          <w:t>9</w:t>
+        </w:r>
+      </w:fldSimple>
       <w:r>
         <w:t xml:space="preserve">.  </w:t>
       </w:r>
@@ -14213,7 +14115,6 @@
       <w:pPr>
         <w:pStyle w:val="IEEEPlainText"/>
         <w:rPr>
-          <w:rFonts w:hint="eastAsia"/>
           <w:lang w:eastAsia="zh-CN"/>
         </w:rPr>
       </w:pPr>
@@ -14462,7 +14363,6 @@
       <w:pPr>
         <w:pStyle w:val="IEEEPlainText"/>
         <w:rPr>
-          <w:rFonts w:hint="eastAsia"/>
           <w:lang w:eastAsia="zh-CN"/>
         </w:rPr>
       </w:pPr>
@@ -14544,8 +14444,6 @@
         </w:rPr>
         <w:t xml:space="preserve"> add refs for scalability and reusability definitions]</w:t>
       </w:r>
-      <w:bookmarkStart w:id="1" w:name="_GoBack"/>
-      <w:bookmarkEnd w:id="1"/>
     </w:p>
     <w:p>
       <w:pPr>
@@ -14554,9 +14452,6 @@
           <w:ilvl w:val="0"/>
           <w:numId w:val="3"/>
         </w:numPr>
-        <w:rPr>
-          <w:rFonts w:hint="eastAsia"/>
-        </w:rPr>
       </w:pPr>
       <w:r>
         <w:rPr>
@@ -14586,9 +14481,6 @@
           <w:ilvl w:val="0"/>
           <w:numId w:val="3"/>
         </w:numPr>
-        <w:rPr>
-          <w:rFonts w:hint="eastAsia"/>
-        </w:rPr>
       </w:pPr>
       <w:r>
         <w:rPr>
@@ -14693,27 +14585,14 @@
       <w:r>
         <w:t xml:space="preserve"> </w:t>
       </w:r>
-      <w:r>
-        <w:fldChar w:fldCharType="begin"/>
-      </w:r>
-      <w:r>
-        <w:instrText xml:space="preserve"> SEQ Fig. \* ARABIC </w:instrText>
-      </w:r>
-      <w:r>
-        <w:fldChar w:fldCharType="separate"/>
-      </w:r>
-      <w:r>
-        <w:rPr>
-          <w:noProof/>
-        </w:rPr>
-        <w:t>7</w:t>
-      </w:r>
-      <w:r>
-        <w:rPr>
-          <w:noProof/>
-        </w:rPr>
-        <w:fldChar w:fldCharType="end"/>
-      </w:r>
+      <w:fldSimple w:instr=" SEQ Fig. \* ARABIC ">
+        <w:r>
+          <w:rPr>
+            <w:noProof/>
+          </w:rPr>
+          <w:t>7</w:t>
+        </w:r>
+      </w:fldSimple>
       <w:r>
         <w:t xml:space="preserve">.  </w:t>
       </w:r>
@@ -14830,21 +14709,11 @@
       <w:r>
         <w:t xml:space="preserve">TABLE </w:t>
       </w:r>
-      <w:r>
-        <w:fldChar w:fldCharType="begin"/>
-      </w:r>
-      <w:r>
-        <w:instrText xml:space="preserve"> SEQ TABLE \* ROMAN </w:instrText>
-      </w:r>
-      <w:r>
-        <w:fldChar w:fldCharType="separate"/>
-      </w:r>
-      <w:r>
-        <w:t>I</w:t>
-      </w:r>
-      <w:r>
-        <w:fldChar w:fldCharType="end"/>
-      </w:r>
+      <w:fldSimple w:instr=" SEQ TABLE \* ROMAN ">
+        <w:r>
+          <w:t>I</w:t>
+        </w:r>
+      </w:fldSimple>
       <w:r>
         <w:br/>
         <w:t>Scalable Possibilities</w:t>
@@ -16045,27 +15914,14 @@
       <w:r>
         <w:t xml:space="preserve">TABLE </w:t>
       </w:r>
-      <w:r>
-        <w:fldChar w:fldCharType="begin"/>
-      </w:r>
-      <w:r>
-        <w:instrText xml:space="preserve"> SEQ TABLE \* ROMAN </w:instrText>
-      </w:r>
-      <w:r>
-        <w:fldChar w:fldCharType="separate"/>
-      </w:r>
-      <w:r>
-        <w:rPr>
-          <w:noProof/>
-        </w:rPr>
-        <w:t>II</w:t>
-      </w:r>
-      <w:r>
-        <w:rPr>
-          <w:noProof/>
-        </w:rPr>
-        <w:fldChar w:fldCharType="end"/>
-      </w:r>
+      <w:fldSimple w:instr=" SEQ TABLE \* ROMAN ">
+        <w:r>
+          <w:rPr>
+            <w:noProof/>
+          </w:rPr>
+          <w:t>II</w:t>
+        </w:r>
+      </w:fldSimple>
       <w:r>
         <w:br/>
         <w:t>Features in Climate Dataset</w:t>
@@ -17612,66 +17468,28 @@
           <w:rFonts w:hint="eastAsia"/>
           <w:lang w:eastAsia="zh-CN"/>
         </w:rPr>
-        <w:t>coefficients will not affect the execution time.  10 measurements are</w:t>
-      </w:r>
-      <w:r>
-        <w:rPr>
-          <w:lang w:eastAsia="zh-CN"/>
-        </w:rPr>
-        <w:t xml:space="preserve"> taken</w:t>
-      </w:r>
-      <w:r>
-        <w:rPr>
-          <w:rFonts w:hint="eastAsia"/>
-          <w:lang w:eastAsia="zh-CN"/>
-        </w:rPr>
-        <w:t xml:space="preserve"> and</w:t>
-      </w:r>
-      <w:r>
-        <w:rPr>
-          <w:lang w:eastAsia="zh-CN"/>
-        </w:rPr>
-        <w:t xml:space="preserve"> mean values are presented</w:t>
-      </w:r>
-      <w:r>
-        <w:rPr>
-          <w:rFonts w:hint="eastAsia"/>
-          <w:lang w:eastAsia="zh-CN"/>
-        </w:rPr>
-        <w:t>.</w:t>
+        <w:t>coefficients will not affect the execution time.</w:t>
       </w:r>
     </w:p>
     <w:p>
       <w:pPr>
         <w:pStyle w:val="IEEETableCaption"/>
         <w:rPr>
+          <w:rFonts w:hint="eastAsia"/>
           <w:lang w:eastAsia="zh-CN"/>
         </w:rPr>
       </w:pPr>
       <w:r>
         <w:t xml:space="preserve">TABLE </w:t>
       </w:r>
-      <w:r>
-        <w:fldChar w:fldCharType="begin"/>
-      </w:r>
-      <w:r>
-        <w:instrText xml:space="preserve"> SEQ TABLE \* ROMAN </w:instrText>
-      </w:r>
-      <w:r>
-        <w:fldChar w:fldCharType="separate"/>
-      </w:r>
-      <w:r>
-        <w:rPr>
-          <w:noProof/>
-        </w:rPr>
-        <w:t>III</w:t>
-      </w:r>
-      <w:r>
-        <w:rPr>
-          <w:noProof/>
-        </w:rPr>
-        <w:fldChar w:fldCharType="end"/>
-      </w:r>
+      <w:fldSimple w:instr=" SEQ TABLE \* ROMAN ">
+        <w:r>
+          <w:rPr>
+            <w:noProof/>
+          </w:rPr>
+          <w:t>III</w:t>
+        </w:r>
+      </w:fldSimple>
       <w:r>
         <w:br/>
       </w:r>
@@ -17680,12 +17498,41 @@
           <w:rFonts w:hint="eastAsia"/>
           <w:lang w:eastAsia="zh-CN"/>
         </w:rPr>
-        <w:t>Execution Time at Different Thread Number</w:t>
+        <w:t>Training</w:t>
+      </w:r>
+      <w:r>
+        <w:rPr>
+          <w:rFonts w:hint="eastAsia"/>
+          <w:lang w:eastAsia="zh-CN"/>
+        </w:rPr>
+        <w:t xml:space="preserve"> Time</w:t>
+      </w:r>
+      <w:r>
+        <w:rPr>
+          <w:rFonts w:hint="eastAsia"/>
+          <w:lang w:eastAsia="zh-CN"/>
+        </w:rPr>
+        <w:t xml:space="preserve"> for Different Hidden Node Number</w:t>
+      </w:r>
+      <w:r>
+        <w:rPr>
+          <w:rFonts w:hint="eastAsia"/>
+          <w:lang w:eastAsia="zh-CN"/>
+        </w:rPr>
+        <w:br/>
+        <w:t>using</w:t>
+      </w:r>
+      <w:r>
+        <w:rPr>
+          <w:rFonts w:hint="eastAsia"/>
+          <w:lang w:eastAsia="zh-CN"/>
+        </w:rPr>
+        <w:t xml:space="preserve"> Different Thread Number</w:t>
       </w:r>
     </w:p>
     <w:tbl>
       <w:tblPr>
-        <w:tblW w:w="4447" w:type="dxa"/>
+        <w:tblW w:w="0" w:type="auto"/>
         <w:jc w:val="center"/>
         <w:tblBorders>
           <w:top w:val="single" w:sz="12" w:space="0" w:color="808080"/>
@@ -17695,12 +17542,13 @@
         <w:tblLook w:val="0000" w:firstRow="0" w:lastRow="0" w:firstColumn="0" w:lastColumn="0" w:noHBand="0" w:noVBand="0"/>
       </w:tblPr>
       <w:tblGrid>
-        <w:gridCol w:w="1327"/>
-        <w:gridCol w:w="656"/>
-        <w:gridCol w:w="656"/>
-        <w:gridCol w:w="576"/>
-        <w:gridCol w:w="576"/>
-        <w:gridCol w:w="656"/>
+        <w:gridCol w:w="776"/>
+        <w:gridCol w:w="536"/>
+        <w:gridCol w:w="536"/>
+        <w:gridCol w:w="536"/>
+        <w:gridCol w:w="536"/>
+        <w:gridCol w:w="616"/>
+        <w:gridCol w:w="616"/>
       </w:tblGrid>
       <w:tr>
         <w:trPr>
@@ -17709,7 +17557,51 @@
         </w:trPr>
         <w:tc>
           <w:tcPr>
-            <w:tcW w:w="1327" w:type="dxa"/>
+            <w:tcW w:w="1312" w:type="dxa"/>
+            <w:gridSpan w:val="2"/>
+            <w:vMerge w:val="restart"/>
+            <w:tcBorders>
+              <w:top w:val="double" w:sz="6" w:space="0" w:color="auto"/>
+              <w:left w:val="nil"/>
+              <w:right w:val="nil"/>
+            </w:tcBorders>
+            <w:vAlign w:val="center"/>
+          </w:tcPr>
+          <w:p>
+            <w:pPr>
+              <w:jc w:val="center"/>
+              <w:rPr>
+                <w:rFonts w:hint="eastAsia"/>
+                <w:sz w:val="16"/>
+                <w:szCs w:val="16"/>
+                <w:lang w:eastAsia="zh-CN"/>
+              </w:rPr>
+            </w:pPr>
+            <w:r>
+              <w:rPr>
+                <w:rFonts w:hint="eastAsia"/>
+                <w:sz w:val="16"/>
+                <w:szCs w:val="16"/>
+                <w:lang w:eastAsia="zh-CN"/>
+              </w:rPr>
+              <w:t>training</w:t>
+            </w:r>
+            <w:r>
+              <w:rPr>
+                <w:rFonts w:hint="eastAsia"/>
+                <w:sz w:val="16"/>
+                <w:szCs w:val="16"/>
+                <w:lang w:eastAsia="zh-CN"/>
+              </w:rPr>
+              <w:br/>
+              <w:t>time (s)</w:t>
+            </w:r>
+          </w:p>
+        </w:tc>
+        <w:tc>
+          <w:tcPr>
+            <w:tcW w:w="2840" w:type="dxa"/>
+            <w:gridSpan w:val="5"/>
             <w:tcBorders>
               <w:top w:val="double" w:sz="6" w:space="0" w:color="auto"/>
               <w:left w:val="nil"/>
@@ -17720,31 +17612,37 @@
           </w:tcPr>
           <w:p>
             <w:pPr>
-              <w:jc w:val="both"/>
-              <w:rPr>
-                <w:sz w:val="16"/>
-                <w:szCs w:val="16"/>
-                <w:lang w:eastAsia="zh-CN"/>
-              </w:rPr>
-            </w:pPr>
-            <w:r>
+              <w:pStyle w:val="TableTitle"/>
               <w:rPr>
                 <w:rFonts w:hint="eastAsia"/>
-                <w:sz w:val="16"/>
-                <w:szCs w:val="16"/>
-                <w:lang w:eastAsia="zh-CN"/>
-              </w:rPr>
-              <w:t>thread number</w:t>
+                <w:smallCaps w:val="0"/>
+                <w:lang w:eastAsia="zh-CN"/>
+              </w:rPr>
+            </w:pPr>
+            <w:r>
+              <w:rPr>
+                <w:rFonts w:hint="eastAsia"/>
+                <w:smallCaps w:val="0"/>
+                <w:lang w:eastAsia="zh-CN"/>
+              </w:rPr>
+              <w:t>hidden node number</w:t>
             </w:r>
           </w:p>
         </w:tc>
+      </w:tr>
+      <w:tr>
+        <w:trPr>
+          <w:trHeight w:val="72"/>
+          <w:jc w:val="center"/>
+        </w:trPr>
         <w:tc>
           <w:tcPr>
-            <w:tcW w:w="656" w:type="dxa"/>
+            <w:tcW w:w="1312" w:type="dxa"/>
+            <w:gridSpan w:val="2"/>
+            <w:vMerge/>
             <w:tcBorders>
-              <w:top w:val="double" w:sz="6" w:space="0" w:color="auto"/>
               <w:left w:val="nil"/>
-              <w:bottom w:val="nil"/>
+              <w:bottom w:val="single" w:sz="6" w:space="0" w:color="auto"/>
               <w:right w:val="nil"/>
             </w:tcBorders>
             <w:vAlign w:val="center"/>
@@ -17755,27 +17653,17 @@
               <w:rPr>
                 <w:sz w:val="16"/>
                 <w:szCs w:val="16"/>
-                <w:lang w:eastAsia="zh-CN"/>
-              </w:rPr>
-            </w:pPr>
-            <w:r>
-              <w:rPr>
-                <w:rFonts w:hint="eastAsia"/>
-                <w:sz w:val="16"/>
-                <w:szCs w:val="16"/>
-                <w:lang w:eastAsia="zh-CN"/>
-              </w:rPr>
-              <w:t>1</w:t>
-            </w:r>
+              </w:rPr>
+            </w:pPr>
           </w:p>
         </w:tc>
         <w:tc>
           <w:tcPr>
-            <w:tcW w:w="656" w:type="dxa"/>
+            <w:tcW w:w="536" w:type="dxa"/>
             <w:tcBorders>
-              <w:top w:val="double" w:sz="6" w:space="0" w:color="auto"/>
+              <w:top w:val="nil"/>
               <w:left w:val="nil"/>
-              <w:bottom w:val="nil"/>
+              <w:bottom w:val="single" w:sz="6" w:space="0" w:color="auto"/>
               <w:right w:val="nil"/>
             </w:tcBorders>
             <w:vAlign w:val="center"/>
@@ -17784,27 +17672,28 @@
             <w:pPr>
               <w:pStyle w:val="TableTitle"/>
               <w:rPr>
-                <w:smallCaps w:val="0"/>
-                <w:lang w:eastAsia="zh-CN"/>
-              </w:rPr>
-            </w:pPr>
-            <w:r>
-              <w:rPr>
                 <w:rFonts w:hint="eastAsia"/>
                 <w:smallCaps w:val="0"/>
                 <w:lang w:eastAsia="zh-CN"/>
               </w:rPr>
-              <w:t>2</w:t>
+            </w:pPr>
+            <w:r>
+              <w:rPr>
+                <w:rFonts w:hint="eastAsia"/>
+                <w:smallCaps w:val="0"/>
+                <w:lang w:eastAsia="zh-CN"/>
+              </w:rPr>
+              <w:t>10</w:t>
             </w:r>
           </w:p>
         </w:tc>
         <w:tc>
           <w:tcPr>
-            <w:tcW w:w="576" w:type="dxa"/>
+            <w:tcW w:w="536" w:type="dxa"/>
             <w:tcBorders>
-              <w:top w:val="double" w:sz="6" w:space="0" w:color="auto"/>
+              <w:top w:val="nil"/>
               <w:left w:val="nil"/>
-              <w:bottom w:val="nil"/>
+              <w:bottom w:val="single" w:sz="6" w:space="0" w:color="auto"/>
               <w:right w:val="nil"/>
             </w:tcBorders>
             <w:vAlign w:val="center"/>
@@ -17813,27 +17702,28 @@
             <w:pPr>
               <w:pStyle w:val="TableTitle"/>
               <w:rPr>
-                <w:smallCaps w:val="0"/>
-                <w:lang w:eastAsia="zh-CN"/>
-              </w:rPr>
-            </w:pPr>
-            <w:r>
-              <w:rPr>
                 <w:rFonts w:hint="eastAsia"/>
                 <w:smallCaps w:val="0"/>
                 <w:lang w:eastAsia="zh-CN"/>
               </w:rPr>
-              <w:t>4</w:t>
+            </w:pPr>
+            <w:r>
+              <w:rPr>
+                <w:rFonts w:hint="eastAsia"/>
+                <w:smallCaps w:val="0"/>
+                <w:lang w:eastAsia="zh-CN"/>
+              </w:rPr>
+              <w:t>20</w:t>
             </w:r>
           </w:p>
         </w:tc>
         <w:tc>
           <w:tcPr>
-            <w:tcW w:w="576" w:type="dxa"/>
+            <w:tcW w:w="536" w:type="dxa"/>
             <w:tcBorders>
-              <w:top w:val="double" w:sz="6" w:space="0" w:color="auto"/>
+              <w:top w:val="nil"/>
               <w:left w:val="nil"/>
-              <w:bottom w:val="nil"/>
+              <w:bottom w:val="single" w:sz="6" w:space="0" w:color="auto"/>
               <w:right w:val="nil"/>
             </w:tcBorders>
             <w:vAlign w:val="center"/>
@@ -17842,27 +17732,28 @@
             <w:pPr>
               <w:pStyle w:val="TableTitle"/>
               <w:rPr>
-                <w:smallCaps w:val="0"/>
-                <w:lang w:eastAsia="zh-CN"/>
-              </w:rPr>
-            </w:pPr>
-            <w:r>
-              <w:rPr>
                 <w:rFonts w:hint="eastAsia"/>
                 <w:smallCaps w:val="0"/>
                 <w:lang w:eastAsia="zh-CN"/>
               </w:rPr>
-              <w:t>8</w:t>
+            </w:pPr>
+            <w:r>
+              <w:rPr>
+                <w:rFonts w:hint="eastAsia"/>
+                <w:smallCaps w:val="0"/>
+                <w:lang w:eastAsia="zh-CN"/>
+              </w:rPr>
+              <w:t>30</w:t>
             </w:r>
           </w:p>
         </w:tc>
         <w:tc>
           <w:tcPr>
-            <w:tcW w:w="656" w:type="dxa"/>
+            <w:tcW w:w="616" w:type="dxa"/>
             <w:tcBorders>
-              <w:top w:val="double" w:sz="6" w:space="0" w:color="auto"/>
+              <w:top w:val="nil"/>
               <w:left w:val="nil"/>
-              <w:bottom w:val="nil"/>
+              <w:bottom w:val="single" w:sz="6" w:space="0" w:color="auto"/>
               <w:right w:val="nil"/>
             </w:tcBorders>
             <w:vAlign w:val="center"/>
@@ -17871,29 +17762,169 @@
             <w:pPr>
               <w:pStyle w:val="TableTitle"/>
               <w:rPr>
-                <w:smallCaps w:val="0"/>
-                <w:lang w:eastAsia="zh-CN"/>
-              </w:rPr>
-            </w:pPr>
-            <w:r>
-              <w:rPr>
                 <w:rFonts w:hint="eastAsia"/>
                 <w:smallCaps w:val="0"/>
                 <w:lang w:eastAsia="zh-CN"/>
               </w:rPr>
-              <w:t>16</w:t>
+            </w:pPr>
+            <w:r>
+              <w:rPr>
+                <w:rFonts w:hint="eastAsia"/>
+                <w:smallCaps w:val="0"/>
+                <w:lang w:eastAsia="zh-CN"/>
+              </w:rPr>
+              <w:t>40</w:t>
+            </w:r>
+          </w:p>
+        </w:tc>
+        <w:tc>
+          <w:tcPr>
+            <w:tcW w:w="616" w:type="dxa"/>
+            <w:tcBorders>
+              <w:top w:val="nil"/>
+              <w:left w:val="nil"/>
+              <w:bottom w:val="single" w:sz="6" w:space="0" w:color="auto"/>
+              <w:right w:val="nil"/>
+            </w:tcBorders>
+            <w:vAlign w:val="center"/>
+          </w:tcPr>
+          <w:p>
+            <w:pPr>
+              <w:pStyle w:val="TableTitle"/>
+              <w:rPr>
+                <w:rFonts w:hint="eastAsia"/>
+                <w:smallCaps w:val="0"/>
+                <w:lang w:eastAsia="zh-CN"/>
+              </w:rPr>
+            </w:pPr>
+            <w:r>
+              <w:rPr>
+                <w:rFonts w:hint="eastAsia"/>
+                <w:smallCaps w:val="0"/>
+                <w:lang w:eastAsia="zh-CN"/>
+              </w:rPr>
+              <w:t>50</w:t>
             </w:r>
           </w:p>
         </w:tc>
       </w:tr>
       <w:tr>
         <w:trPr>
-          <w:trHeight w:val="126"/>
           <w:jc w:val="center"/>
         </w:trPr>
         <w:tc>
           <w:tcPr>
-            <w:tcW w:w="1327" w:type="dxa"/>
+            <w:tcW w:w="776" w:type="dxa"/>
+            <w:vMerge w:val="restart"/>
+            <w:tcBorders>
+              <w:top w:val="nil"/>
+              <w:left w:val="nil"/>
+              <w:right w:val="nil"/>
+            </w:tcBorders>
+            <w:vAlign w:val="center"/>
+          </w:tcPr>
+          <w:p>
+            <w:pPr>
+              <w:jc w:val="center"/>
+              <w:rPr>
+                <w:rFonts w:hint="eastAsia"/>
+                <w:sz w:val="16"/>
+                <w:szCs w:val="16"/>
+                <w:lang w:eastAsia="zh-CN"/>
+              </w:rPr>
+            </w:pPr>
+            <w:r>
+              <w:rPr>
+                <w:rFonts w:hint="eastAsia"/>
+                <w:sz w:val="16"/>
+                <w:szCs w:val="16"/>
+                <w:lang w:eastAsia="zh-CN"/>
+              </w:rPr>
+              <w:t>thread</w:t>
+            </w:r>
+            <w:r>
+              <w:rPr>
+                <w:rFonts w:hint="eastAsia"/>
+                <w:sz w:val="16"/>
+                <w:szCs w:val="16"/>
+                <w:lang w:eastAsia="zh-CN"/>
+              </w:rPr>
+              <w:br/>
+              <w:t>number</w:t>
+            </w:r>
+            <w:r>
+              <w:rPr>
+                <w:sz w:val="16"/>
+                <w:szCs w:val="16"/>
+                <w:lang w:eastAsia="zh-CN"/>
+              </w:rPr>
+              <w:br/>
+            </w:r>
+            <w:r>
+              <w:rPr>
+                <w:rFonts w:hint="eastAsia"/>
+                <w:sz w:val="16"/>
+                <w:szCs w:val="16"/>
+                <w:lang w:eastAsia="zh-CN"/>
+              </w:rPr>
+              <w:t>(</w:t>
+            </w:r>
+            <m:oMath>
+              <m:sSup>
+                <m:sSupPr>
+                  <m:ctrlPr>
+                    <w:rPr>
+                      <w:rFonts w:ascii="Cambria Math" w:hAnsi="Cambria Math"/>
+                      <w:sz w:val="16"/>
+                      <w:szCs w:val="16"/>
+                      <w:lang w:eastAsia="zh-CN"/>
+                    </w:rPr>
+                  </m:ctrlPr>
+                </m:sSupPr>
+                <m:e>
+                  <m:r>
+                    <m:rPr>
+                      <m:sty m:val="p"/>
+                    </m:rPr>
+                    <w:rPr>
+                      <w:rFonts w:ascii="Cambria Math" w:hAnsi="Cambria Math"/>
+                      <w:sz w:val="16"/>
+                      <w:szCs w:val="16"/>
+                      <w:lang w:eastAsia="zh-CN"/>
+                    </w:rPr>
+                    <m:t>2</m:t>
+                  </m:r>
+                </m:e>
+                <m:sup>
+                  <m:r>
+                    <m:rPr>
+                      <m:sty m:val="p"/>
+                    </m:rPr>
+                    <w:rPr>
+                      <w:rFonts w:ascii="Cambria Math" w:hAnsi="Cambria Math"/>
+                      <w:sz w:val="16"/>
+                      <w:szCs w:val="16"/>
+                      <w:lang w:eastAsia="zh-CN"/>
+                    </w:rPr>
+                    <m:t>N</m:t>
+                  </m:r>
+                </m:sup>
+              </m:sSup>
+            </m:oMath>
+            <w:r>
+              <w:rPr>
+                <w:rFonts w:hint="eastAsia"/>
+                <w:sz w:val="16"/>
+                <w:szCs w:val="16"/>
+                <w:lang w:eastAsia="zh-CN"/>
+              </w:rPr>
+              <w:t>)</w:t>
+            </w:r>
+          </w:p>
+        </w:tc>
+        <w:tc>
+          <w:tcPr>
+            <w:tcW w:w="536" w:type="dxa"/>
             <w:tcBorders>
               <w:top w:val="nil"/>
               <w:left w:val="nil"/>
@@ -17904,7 +17935,7 @@
           </w:tcPr>
           <w:p>
             <w:pPr>
-              <w:jc w:val="both"/>
+              <w:jc w:val="center"/>
               <w:rPr>
                 <w:sz w:val="16"/>
                 <w:szCs w:val="16"/>
@@ -17918,13 +17949,13 @@
                 <w:szCs w:val="16"/>
                 <w:lang w:eastAsia="zh-CN"/>
               </w:rPr>
-              <w:t>training time (s)</w:t>
+              <w:t>1</w:t>
             </w:r>
           </w:p>
         </w:tc>
         <w:tc>
           <w:tcPr>
-            <w:tcW w:w="656" w:type="dxa"/>
+            <w:tcW w:w="536" w:type="dxa"/>
             <w:tcBorders>
               <w:top w:val="nil"/>
               <w:left w:val="nil"/>
@@ -17949,13 +17980,13 @@
                 <w:szCs w:val="16"/>
                 <w:lang w:eastAsia="zh-CN"/>
               </w:rPr>
-              <w:t>175.8</w:t>
+              <w:t>132</w:t>
             </w:r>
           </w:p>
         </w:tc>
         <w:tc>
           <w:tcPr>
-            <w:tcW w:w="656" w:type="dxa"/>
+            <w:tcW w:w="536" w:type="dxa"/>
             <w:tcBorders>
               <w:top w:val="nil"/>
               <w:left w:val="nil"/>
@@ -17980,13 +18011,13 @@
                 <w:szCs w:val="16"/>
                 <w:lang w:eastAsia="zh-CN"/>
               </w:rPr>
-              <w:t>103.6</w:t>
+              <w:t>428</w:t>
             </w:r>
           </w:p>
         </w:tc>
         <w:tc>
           <w:tcPr>
-            <w:tcW w:w="576" w:type="dxa"/>
+            <w:tcW w:w="536" w:type="dxa"/>
             <w:tcBorders>
               <w:top w:val="nil"/>
               <w:left w:val="nil"/>
@@ -18011,13 +18042,13 @@
                 <w:szCs w:val="16"/>
                 <w:lang w:eastAsia="zh-CN"/>
               </w:rPr>
-              <w:t>80.2</w:t>
+              <w:t>850</w:t>
             </w:r>
           </w:p>
         </w:tc>
         <w:tc>
           <w:tcPr>
-            <w:tcW w:w="576" w:type="dxa"/>
+            <w:tcW w:w="616" w:type="dxa"/>
             <w:tcBorders>
               <w:top w:val="nil"/>
               <w:left w:val="nil"/>
@@ -18042,13 +18073,13 @@
                 <w:szCs w:val="16"/>
                 <w:lang w:eastAsia="zh-CN"/>
               </w:rPr>
-              <w:t>57.4</w:t>
+              <w:t>1390</w:t>
             </w:r>
           </w:p>
         </w:tc>
         <w:tc>
           <w:tcPr>
-            <w:tcW w:w="656" w:type="dxa"/>
+            <w:tcW w:w="616" w:type="dxa"/>
             <w:tcBorders>
               <w:top w:val="nil"/>
               <w:left w:val="nil"/>
@@ -18073,21 +18104,42 @@
                 <w:szCs w:val="16"/>
                 <w:lang w:eastAsia="zh-CN"/>
               </w:rPr>
-              <w:t>58.6</w:t>
+              <w:t>2148</w:t>
             </w:r>
           </w:p>
         </w:tc>
       </w:tr>
       <w:tr>
         <w:trPr>
-          <w:trHeight w:val="126"/>
           <w:jc w:val="center"/>
         </w:trPr>
         <w:tc>
           <w:tcPr>
-            <w:tcW w:w="1327" w:type="dxa"/>
+            <w:tcW w:w="776" w:type="dxa"/>
+            <w:vMerge/>
             <w:tcBorders>
-              <w:top w:val="single" w:sz="6" w:space="0" w:color="auto"/>
+              <w:left w:val="nil"/>
+              <w:right w:val="nil"/>
+            </w:tcBorders>
+            <w:vAlign w:val="center"/>
+          </w:tcPr>
+          <w:p>
+            <w:pPr>
+              <w:jc w:val="center"/>
+              <w:rPr>
+                <w:rFonts w:hint="eastAsia"/>
+                <w:sz w:val="16"/>
+                <w:szCs w:val="16"/>
+                <w:lang w:eastAsia="zh-CN"/>
+              </w:rPr>
+            </w:pPr>
+          </w:p>
+        </w:tc>
+        <w:tc>
+          <w:tcPr>
+            <w:tcW w:w="536" w:type="dxa"/>
+            <w:tcBorders>
+              <w:top w:val="nil"/>
               <w:left w:val="nil"/>
               <w:bottom w:val="nil"/>
               <w:right w:val="nil"/>
@@ -18096,7 +18148,7 @@
           </w:tcPr>
           <w:p>
             <w:pPr>
-              <w:jc w:val="both"/>
+              <w:jc w:val="center"/>
               <w:rPr>
                 <w:sz w:val="16"/>
                 <w:szCs w:val="16"/>
@@ -18110,15 +18162,15 @@
                 <w:szCs w:val="16"/>
                 <w:lang w:eastAsia="zh-CN"/>
               </w:rPr>
-              <w:t>thread number</w:t>
+              <w:t>2</w:t>
             </w:r>
           </w:p>
         </w:tc>
         <w:tc>
           <w:tcPr>
-            <w:tcW w:w="656" w:type="dxa"/>
+            <w:tcW w:w="536" w:type="dxa"/>
             <w:tcBorders>
-              <w:top w:val="single" w:sz="6" w:space="0" w:color="auto"/>
+              <w:top w:val="nil"/>
               <w:left w:val="nil"/>
               <w:bottom w:val="nil"/>
               <w:right w:val="nil"/>
@@ -18141,15 +18193,15 @@
                 <w:szCs w:val="16"/>
                 <w:lang w:eastAsia="zh-CN"/>
               </w:rPr>
-              <w:t>32</w:t>
+              <w:t>80</w:t>
             </w:r>
           </w:p>
         </w:tc>
         <w:tc>
           <w:tcPr>
-            <w:tcW w:w="656" w:type="dxa"/>
+            <w:tcW w:w="536" w:type="dxa"/>
             <w:tcBorders>
-              <w:top w:val="single" w:sz="6" w:space="0" w:color="auto"/>
+              <w:top w:val="nil"/>
               <w:left w:val="nil"/>
               <w:bottom w:val="nil"/>
               <w:right w:val="nil"/>
@@ -18172,15 +18224,15 @@
                 <w:szCs w:val="16"/>
                 <w:lang w:eastAsia="zh-CN"/>
               </w:rPr>
-              <w:t>64</w:t>
+              <w:t>269</w:t>
             </w:r>
           </w:p>
         </w:tc>
         <w:tc>
           <w:tcPr>
-            <w:tcW w:w="576" w:type="dxa"/>
+            <w:tcW w:w="536" w:type="dxa"/>
             <w:tcBorders>
-              <w:top w:val="single" w:sz="6" w:space="0" w:color="auto"/>
+              <w:top w:val="nil"/>
               <w:left w:val="nil"/>
               <w:bottom w:val="nil"/>
               <w:right w:val="nil"/>
@@ -18203,15 +18255,15 @@
                 <w:szCs w:val="16"/>
                 <w:lang w:eastAsia="zh-CN"/>
               </w:rPr>
-              <w:t>128</w:t>
+              <w:t>539</w:t>
             </w:r>
           </w:p>
         </w:tc>
         <w:tc>
           <w:tcPr>
-            <w:tcW w:w="576" w:type="dxa"/>
+            <w:tcW w:w="616" w:type="dxa"/>
             <w:tcBorders>
-              <w:top w:val="single" w:sz="6" w:space="0" w:color="auto"/>
+              <w:top w:val="nil"/>
               <w:left w:val="nil"/>
               <w:bottom w:val="nil"/>
               <w:right w:val="nil"/>
@@ -18234,15 +18286,15 @@
                 <w:szCs w:val="16"/>
                 <w:lang w:eastAsia="zh-CN"/>
               </w:rPr>
-              <w:t>256</w:t>
+              <w:t>883</w:t>
             </w:r>
           </w:p>
         </w:tc>
         <w:tc>
           <w:tcPr>
-            <w:tcW w:w="656" w:type="dxa"/>
+            <w:tcW w:w="616" w:type="dxa"/>
             <w:tcBorders>
-              <w:top w:val="single" w:sz="6" w:space="0" w:color="auto"/>
+              <w:top w:val="nil"/>
               <w:left w:val="nil"/>
               <w:bottom w:val="nil"/>
               <w:right w:val="nil"/>
@@ -18265,54 +18317,44 @@
                 <w:szCs w:val="16"/>
                 <w:lang w:eastAsia="zh-CN"/>
               </w:rPr>
-              <w:t>512</w:t>
+              <w:t>1373</w:t>
             </w:r>
           </w:p>
         </w:tc>
       </w:tr>
       <w:tr>
         <w:trPr>
-          <w:trHeight w:val="126"/>
           <w:jc w:val="center"/>
         </w:trPr>
         <w:tc>
           <w:tcPr>
-            <w:tcW w:w="1327" w:type="dxa"/>
+            <w:tcW w:w="776" w:type="dxa"/>
+            <w:vMerge/>
             <w:tcBorders>
-              <w:top w:val="nil"/>
               <w:left w:val="nil"/>
-              <w:bottom w:val="double" w:sz="6" w:space="0" w:color="auto"/>
               <w:right w:val="nil"/>
             </w:tcBorders>
             <w:vAlign w:val="center"/>
           </w:tcPr>
           <w:p>
             <w:pPr>
-              <w:jc w:val="both"/>
-              <w:rPr>
-                <w:sz w:val="16"/>
-                <w:szCs w:val="16"/>
-                <w:lang w:eastAsia="zh-CN"/>
-              </w:rPr>
-            </w:pPr>
-            <w:r>
+              <w:jc w:val="center"/>
               <w:rPr>
                 <w:rFonts w:hint="eastAsia"/>
                 <w:sz w:val="16"/>
                 <w:szCs w:val="16"/>
                 <w:lang w:eastAsia="zh-CN"/>
               </w:rPr>
-              <w:t>training time (s)</w:t>
-            </w:r>
+            </w:pPr>
           </w:p>
         </w:tc>
         <w:tc>
           <w:tcPr>
-            <w:tcW w:w="656" w:type="dxa"/>
+            <w:tcW w:w="536" w:type="dxa"/>
             <w:tcBorders>
               <w:top w:val="nil"/>
               <w:left w:val="nil"/>
-              <w:bottom w:val="double" w:sz="6" w:space="0" w:color="auto"/>
+              <w:bottom w:val="nil"/>
               <w:right w:val="nil"/>
             </w:tcBorders>
             <w:vAlign w:val="center"/>
@@ -18321,29 +18363,30 @@
             <w:pPr>
               <w:jc w:val="center"/>
               <w:rPr>
-                <w:sz w:val="16"/>
-                <w:szCs w:val="16"/>
-                <w:lang w:eastAsia="zh-CN"/>
-              </w:rPr>
-            </w:pPr>
-            <w:r>
-              <w:rPr>
                 <w:rFonts w:hint="eastAsia"/>
                 <w:sz w:val="16"/>
                 <w:szCs w:val="16"/>
                 <w:lang w:eastAsia="zh-CN"/>
               </w:rPr>
-              <w:t>59.9</w:t>
+            </w:pPr>
+            <w:r>
+              <w:rPr>
+                <w:rFonts w:hint="eastAsia"/>
+                <w:sz w:val="16"/>
+                <w:szCs w:val="16"/>
+                <w:lang w:eastAsia="zh-CN"/>
+              </w:rPr>
+              <w:t>4</w:t>
             </w:r>
           </w:p>
         </w:tc>
         <w:tc>
           <w:tcPr>
-            <w:tcW w:w="656" w:type="dxa"/>
+            <w:tcW w:w="536" w:type="dxa"/>
             <w:tcBorders>
               <w:top w:val="nil"/>
               <w:left w:val="nil"/>
-              <w:bottom w:val="double" w:sz="6" w:space="0" w:color="auto"/>
+              <w:bottom w:val="nil"/>
               <w:right w:val="nil"/>
             </w:tcBorders>
             <w:vAlign w:val="center"/>
@@ -18364,17 +18407,17 @@
                 <w:szCs w:val="16"/>
                 <w:lang w:eastAsia="zh-CN"/>
               </w:rPr>
-              <w:t>63.5</w:t>
+              <w:t>62</w:t>
             </w:r>
           </w:p>
         </w:tc>
         <w:tc>
           <w:tcPr>
-            <w:tcW w:w="576" w:type="dxa"/>
+            <w:tcW w:w="536" w:type="dxa"/>
             <w:tcBorders>
               <w:top w:val="nil"/>
               <w:left w:val="nil"/>
-              <w:bottom w:val="double" w:sz="6" w:space="0" w:color="auto"/>
+              <w:bottom w:val="nil"/>
               <w:right w:val="nil"/>
             </w:tcBorders>
             <w:vAlign w:val="center"/>
@@ -18395,17 +18438,17 @@
                 <w:szCs w:val="16"/>
                 <w:lang w:eastAsia="zh-CN"/>
               </w:rPr>
-              <w:t>68.7</w:t>
+              <w:t>212</w:t>
             </w:r>
           </w:p>
         </w:tc>
         <w:tc>
           <w:tcPr>
-            <w:tcW w:w="576" w:type="dxa"/>
+            <w:tcW w:w="536" w:type="dxa"/>
             <w:tcBorders>
               <w:top w:val="nil"/>
               <w:left w:val="nil"/>
-              <w:bottom w:val="double" w:sz="6" w:space="0" w:color="auto"/>
+              <w:bottom w:val="nil"/>
               <w:right w:val="nil"/>
             </w:tcBorders>
             <w:vAlign w:val="center"/>
@@ -18426,17 +18469,17 @@
                 <w:szCs w:val="16"/>
                 <w:lang w:eastAsia="zh-CN"/>
               </w:rPr>
-              <w:t>86.9</w:t>
+              <w:t>420</w:t>
             </w:r>
           </w:p>
         </w:tc>
         <w:tc>
           <w:tcPr>
-            <w:tcW w:w="656" w:type="dxa"/>
+            <w:tcW w:w="616" w:type="dxa"/>
             <w:tcBorders>
               <w:top w:val="nil"/>
               <w:left w:val="nil"/>
-              <w:bottom w:val="double" w:sz="6" w:space="0" w:color="auto"/>
+              <w:bottom w:val="nil"/>
               <w:right w:val="nil"/>
             </w:tcBorders>
             <w:vAlign w:val="center"/>
@@ -18457,7 +18500,1542 @@
                 <w:szCs w:val="16"/>
                 <w:lang w:eastAsia="zh-CN"/>
               </w:rPr>
-              <w:t>138.8</w:t>
+              <w:t>693</w:t>
+            </w:r>
+          </w:p>
+        </w:tc>
+        <w:tc>
+          <w:tcPr>
+            <w:tcW w:w="616" w:type="dxa"/>
+            <w:tcBorders>
+              <w:top w:val="nil"/>
+              <w:left w:val="nil"/>
+              <w:bottom w:val="nil"/>
+              <w:right w:val="nil"/>
+            </w:tcBorders>
+            <w:vAlign w:val="center"/>
+          </w:tcPr>
+          <w:p>
+            <w:pPr>
+              <w:jc w:val="center"/>
+              <w:rPr>
+                <w:sz w:val="16"/>
+                <w:szCs w:val="16"/>
+                <w:lang w:eastAsia="zh-CN"/>
+              </w:rPr>
+            </w:pPr>
+            <w:r>
+              <w:rPr>
+                <w:rFonts w:hint="eastAsia"/>
+                <w:sz w:val="16"/>
+                <w:szCs w:val="16"/>
+                <w:lang w:eastAsia="zh-CN"/>
+              </w:rPr>
+              <w:t>1045</w:t>
+            </w:r>
+          </w:p>
+        </w:tc>
+      </w:tr>
+      <w:tr>
+        <w:trPr>
+          <w:jc w:val="center"/>
+        </w:trPr>
+        <w:tc>
+          <w:tcPr>
+            <w:tcW w:w="776" w:type="dxa"/>
+            <w:vMerge/>
+            <w:tcBorders>
+              <w:left w:val="nil"/>
+              <w:right w:val="nil"/>
+            </w:tcBorders>
+            <w:vAlign w:val="center"/>
+          </w:tcPr>
+          <w:p>
+            <w:pPr>
+              <w:jc w:val="center"/>
+              <w:rPr>
+                <w:rFonts w:hint="eastAsia"/>
+                <w:sz w:val="16"/>
+                <w:szCs w:val="16"/>
+                <w:lang w:eastAsia="zh-CN"/>
+              </w:rPr>
+            </w:pPr>
+          </w:p>
+        </w:tc>
+        <w:tc>
+          <w:tcPr>
+            <w:tcW w:w="536" w:type="dxa"/>
+            <w:tcBorders>
+              <w:top w:val="nil"/>
+              <w:left w:val="nil"/>
+              <w:bottom w:val="nil"/>
+              <w:right w:val="nil"/>
+            </w:tcBorders>
+            <w:vAlign w:val="center"/>
+          </w:tcPr>
+          <w:p>
+            <w:pPr>
+              <w:jc w:val="center"/>
+              <w:rPr>
+                <w:rFonts w:hint="eastAsia"/>
+                <w:sz w:val="16"/>
+                <w:szCs w:val="16"/>
+                <w:lang w:eastAsia="zh-CN"/>
+              </w:rPr>
+            </w:pPr>
+            <w:r>
+              <w:rPr>
+                <w:rFonts w:hint="eastAsia"/>
+                <w:sz w:val="16"/>
+                <w:szCs w:val="16"/>
+                <w:lang w:eastAsia="zh-CN"/>
+              </w:rPr>
+              <w:t>8</w:t>
+            </w:r>
+          </w:p>
+        </w:tc>
+        <w:tc>
+          <w:tcPr>
+            <w:tcW w:w="536" w:type="dxa"/>
+            <w:tcBorders>
+              <w:top w:val="nil"/>
+              <w:left w:val="nil"/>
+              <w:bottom w:val="nil"/>
+              <w:right w:val="nil"/>
+            </w:tcBorders>
+            <w:shd w:val="clear" w:color="auto" w:fill="BFBFBF" w:themeFill="background1" w:themeFillShade="BF"/>
+            <w:vAlign w:val="center"/>
+          </w:tcPr>
+          <w:p>
+            <w:pPr>
+              <w:jc w:val="center"/>
+              <w:rPr>
+                <w:sz w:val="16"/>
+                <w:szCs w:val="16"/>
+                <w:lang w:eastAsia="zh-CN"/>
+              </w:rPr>
+            </w:pPr>
+            <w:r>
+              <w:rPr>
+                <w:rFonts w:hint="eastAsia"/>
+                <w:sz w:val="16"/>
+                <w:szCs w:val="16"/>
+                <w:lang w:eastAsia="zh-CN"/>
+              </w:rPr>
+              <w:t>46</w:t>
+            </w:r>
+          </w:p>
+        </w:tc>
+        <w:tc>
+          <w:tcPr>
+            <w:tcW w:w="536" w:type="dxa"/>
+            <w:tcBorders>
+              <w:top w:val="nil"/>
+              <w:left w:val="nil"/>
+              <w:bottom w:val="nil"/>
+              <w:right w:val="nil"/>
+            </w:tcBorders>
+            <w:shd w:val="clear" w:color="auto" w:fill="BFBFBF" w:themeFill="background1" w:themeFillShade="BF"/>
+            <w:vAlign w:val="center"/>
+          </w:tcPr>
+          <w:p>
+            <w:pPr>
+              <w:jc w:val="center"/>
+              <w:rPr>
+                <w:sz w:val="16"/>
+                <w:szCs w:val="16"/>
+                <w:lang w:eastAsia="zh-CN"/>
+              </w:rPr>
+            </w:pPr>
+            <w:r>
+              <w:rPr>
+                <w:rFonts w:hint="eastAsia"/>
+                <w:sz w:val="16"/>
+                <w:szCs w:val="16"/>
+                <w:lang w:eastAsia="zh-CN"/>
+              </w:rPr>
+              <w:t>161</w:t>
+            </w:r>
+          </w:p>
+        </w:tc>
+        <w:tc>
+          <w:tcPr>
+            <w:tcW w:w="536" w:type="dxa"/>
+            <w:tcBorders>
+              <w:top w:val="nil"/>
+              <w:left w:val="nil"/>
+              <w:bottom w:val="nil"/>
+              <w:right w:val="nil"/>
+            </w:tcBorders>
+            <w:shd w:val="clear" w:color="auto" w:fill="BFBFBF" w:themeFill="background1" w:themeFillShade="BF"/>
+            <w:vAlign w:val="center"/>
+          </w:tcPr>
+          <w:p>
+            <w:pPr>
+              <w:jc w:val="center"/>
+              <w:rPr>
+                <w:sz w:val="16"/>
+                <w:szCs w:val="16"/>
+                <w:lang w:eastAsia="zh-CN"/>
+              </w:rPr>
+            </w:pPr>
+            <w:r>
+              <w:rPr>
+                <w:rFonts w:hint="eastAsia"/>
+                <w:sz w:val="16"/>
+                <w:szCs w:val="16"/>
+                <w:lang w:eastAsia="zh-CN"/>
+              </w:rPr>
+              <w:t>311</w:t>
+            </w:r>
+          </w:p>
+        </w:tc>
+        <w:tc>
+          <w:tcPr>
+            <w:tcW w:w="616" w:type="dxa"/>
+            <w:tcBorders>
+              <w:top w:val="nil"/>
+              <w:left w:val="nil"/>
+              <w:bottom w:val="nil"/>
+              <w:right w:val="nil"/>
+            </w:tcBorders>
+            <w:shd w:val="clear" w:color="auto" w:fill="BFBFBF" w:themeFill="background1" w:themeFillShade="BF"/>
+            <w:vAlign w:val="center"/>
+          </w:tcPr>
+          <w:p>
+            <w:pPr>
+              <w:jc w:val="center"/>
+              <w:rPr>
+                <w:sz w:val="16"/>
+                <w:szCs w:val="16"/>
+                <w:lang w:eastAsia="zh-CN"/>
+              </w:rPr>
+            </w:pPr>
+            <w:r>
+              <w:rPr>
+                <w:rFonts w:hint="eastAsia"/>
+                <w:sz w:val="16"/>
+                <w:szCs w:val="16"/>
+                <w:lang w:eastAsia="zh-CN"/>
+              </w:rPr>
+              <w:t>576</w:t>
+            </w:r>
+          </w:p>
+        </w:tc>
+        <w:tc>
+          <w:tcPr>
+            <w:tcW w:w="616" w:type="dxa"/>
+            <w:tcBorders>
+              <w:top w:val="nil"/>
+              <w:left w:val="nil"/>
+              <w:bottom w:val="nil"/>
+              <w:right w:val="nil"/>
+            </w:tcBorders>
+            <w:shd w:val="clear" w:color="auto" w:fill="BFBFBF" w:themeFill="background1" w:themeFillShade="BF"/>
+            <w:vAlign w:val="center"/>
+          </w:tcPr>
+          <w:p>
+            <w:pPr>
+              <w:jc w:val="center"/>
+              <w:rPr>
+                <w:sz w:val="16"/>
+                <w:szCs w:val="16"/>
+                <w:lang w:eastAsia="zh-CN"/>
+              </w:rPr>
+            </w:pPr>
+            <w:r>
+              <w:rPr>
+                <w:rFonts w:hint="eastAsia"/>
+                <w:sz w:val="16"/>
+                <w:szCs w:val="16"/>
+                <w:lang w:eastAsia="zh-CN"/>
+              </w:rPr>
+              <w:t>953</w:t>
+            </w:r>
+          </w:p>
+        </w:tc>
+      </w:tr>
+      <w:tr>
+        <w:trPr>
+          <w:jc w:val="center"/>
+        </w:trPr>
+        <w:tc>
+          <w:tcPr>
+            <w:tcW w:w="776" w:type="dxa"/>
+            <w:vMerge/>
+            <w:tcBorders>
+              <w:left w:val="nil"/>
+              <w:right w:val="nil"/>
+            </w:tcBorders>
+            <w:vAlign w:val="center"/>
+          </w:tcPr>
+          <w:p>
+            <w:pPr>
+              <w:jc w:val="center"/>
+              <w:rPr>
+                <w:rFonts w:hint="eastAsia"/>
+                <w:sz w:val="16"/>
+                <w:szCs w:val="16"/>
+                <w:lang w:eastAsia="zh-CN"/>
+              </w:rPr>
+            </w:pPr>
+          </w:p>
+        </w:tc>
+        <w:tc>
+          <w:tcPr>
+            <w:tcW w:w="536" w:type="dxa"/>
+            <w:tcBorders>
+              <w:top w:val="nil"/>
+              <w:left w:val="nil"/>
+              <w:bottom w:val="nil"/>
+              <w:right w:val="nil"/>
+            </w:tcBorders>
+            <w:vAlign w:val="center"/>
+          </w:tcPr>
+          <w:p>
+            <w:pPr>
+              <w:jc w:val="center"/>
+              <w:rPr>
+                <w:rFonts w:hint="eastAsia"/>
+                <w:sz w:val="16"/>
+                <w:szCs w:val="16"/>
+                <w:lang w:eastAsia="zh-CN"/>
+              </w:rPr>
+            </w:pPr>
+            <w:r>
+              <w:rPr>
+                <w:rFonts w:hint="eastAsia"/>
+                <w:sz w:val="16"/>
+                <w:szCs w:val="16"/>
+                <w:lang w:eastAsia="zh-CN"/>
+              </w:rPr>
+              <w:t>16</w:t>
+            </w:r>
+          </w:p>
+        </w:tc>
+        <w:tc>
+          <w:tcPr>
+            <w:tcW w:w="536" w:type="dxa"/>
+            <w:tcBorders>
+              <w:top w:val="nil"/>
+              <w:left w:val="nil"/>
+              <w:bottom w:val="nil"/>
+              <w:right w:val="nil"/>
+            </w:tcBorders>
+            <w:vAlign w:val="center"/>
+          </w:tcPr>
+          <w:p>
+            <w:pPr>
+              <w:jc w:val="center"/>
+              <w:rPr>
+                <w:sz w:val="16"/>
+                <w:szCs w:val="16"/>
+                <w:lang w:eastAsia="zh-CN"/>
+              </w:rPr>
+            </w:pPr>
+            <w:r>
+              <w:rPr>
+                <w:rFonts w:hint="eastAsia"/>
+                <w:sz w:val="16"/>
+                <w:szCs w:val="16"/>
+                <w:lang w:eastAsia="zh-CN"/>
+              </w:rPr>
+              <w:t>49</w:t>
+            </w:r>
+          </w:p>
+        </w:tc>
+        <w:tc>
+          <w:tcPr>
+            <w:tcW w:w="536" w:type="dxa"/>
+            <w:tcBorders>
+              <w:top w:val="nil"/>
+              <w:left w:val="nil"/>
+              <w:bottom w:val="nil"/>
+              <w:right w:val="nil"/>
+            </w:tcBorders>
+            <w:vAlign w:val="center"/>
+          </w:tcPr>
+          <w:p>
+            <w:pPr>
+              <w:jc w:val="center"/>
+              <w:rPr>
+                <w:sz w:val="16"/>
+                <w:szCs w:val="16"/>
+                <w:lang w:eastAsia="zh-CN"/>
+              </w:rPr>
+            </w:pPr>
+            <w:r>
+              <w:rPr>
+                <w:rFonts w:hint="eastAsia"/>
+                <w:sz w:val="16"/>
+                <w:szCs w:val="16"/>
+                <w:lang w:eastAsia="zh-CN"/>
+              </w:rPr>
+              <w:t>163</w:t>
+            </w:r>
+          </w:p>
+        </w:tc>
+        <w:tc>
+          <w:tcPr>
+            <w:tcW w:w="536" w:type="dxa"/>
+            <w:tcBorders>
+              <w:top w:val="nil"/>
+              <w:left w:val="nil"/>
+              <w:bottom w:val="nil"/>
+              <w:right w:val="nil"/>
+            </w:tcBorders>
+            <w:vAlign w:val="center"/>
+          </w:tcPr>
+          <w:p>
+            <w:pPr>
+              <w:jc w:val="center"/>
+              <w:rPr>
+                <w:sz w:val="16"/>
+                <w:szCs w:val="16"/>
+                <w:lang w:eastAsia="zh-CN"/>
+              </w:rPr>
+            </w:pPr>
+            <w:r>
+              <w:rPr>
+                <w:rFonts w:hint="eastAsia"/>
+                <w:sz w:val="16"/>
+                <w:szCs w:val="16"/>
+                <w:lang w:eastAsia="zh-CN"/>
+              </w:rPr>
+              <w:t>316</w:t>
+            </w:r>
+          </w:p>
+        </w:tc>
+        <w:tc>
+          <w:tcPr>
+            <w:tcW w:w="616" w:type="dxa"/>
+            <w:tcBorders>
+              <w:top w:val="nil"/>
+              <w:left w:val="nil"/>
+              <w:bottom w:val="nil"/>
+              <w:right w:val="nil"/>
+            </w:tcBorders>
+            <w:vAlign w:val="center"/>
+          </w:tcPr>
+          <w:p>
+            <w:pPr>
+              <w:jc w:val="center"/>
+              <w:rPr>
+                <w:sz w:val="16"/>
+                <w:szCs w:val="16"/>
+                <w:lang w:eastAsia="zh-CN"/>
+              </w:rPr>
+            </w:pPr>
+            <w:r>
+              <w:rPr>
+                <w:rFonts w:hint="eastAsia"/>
+                <w:sz w:val="16"/>
+                <w:szCs w:val="16"/>
+                <w:lang w:eastAsia="zh-CN"/>
+              </w:rPr>
+              <w:t>614</w:t>
+            </w:r>
+          </w:p>
+        </w:tc>
+        <w:tc>
+          <w:tcPr>
+            <w:tcW w:w="616" w:type="dxa"/>
+            <w:tcBorders>
+              <w:top w:val="nil"/>
+              <w:left w:val="nil"/>
+              <w:bottom w:val="nil"/>
+              <w:right w:val="nil"/>
+            </w:tcBorders>
+            <w:vAlign w:val="center"/>
+          </w:tcPr>
+          <w:p>
+            <w:pPr>
+              <w:jc w:val="center"/>
+              <w:rPr>
+                <w:sz w:val="16"/>
+                <w:szCs w:val="16"/>
+                <w:lang w:eastAsia="zh-CN"/>
+              </w:rPr>
+            </w:pPr>
+            <w:r>
+              <w:rPr>
+                <w:rFonts w:hint="eastAsia"/>
+                <w:sz w:val="16"/>
+                <w:szCs w:val="16"/>
+                <w:lang w:eastAsia="zh-CN"/>
+              </w:rPr>
+              <w:t>973</w:t>
+            </w:r>
+          </w:p>
+        </w:tc>
+      </w:tr>
+      <w:tr>
+        <w:trPr>
+          <w:jc w:val="center"/>
+        </w:trPr>
+        <w:tc>
+          <w:tcPr>
+            <w:tcW w:w="776" w:type="dxa"/>
+            <w:vMerge/>
+            <w:tcBorders>
+              <w:left w:val="nil"/>
+              <w:right w:val="nil"/>
+            </w:tcBorders>
+            <w:vAlign w:val="center"/>
+          </w:tcPr>
+          <w:p>
+            <w:pPr>
+              <w:jc w:val="center"/>
+              <w:rPr>
+                <w:rFonts w:hint="eastAsia"/>
+                <w:sz w:val="16"/>
+                <w:szCs w:val="16"/>
+                <w:lang w:eastAsia="zh-CN"/>
+              </w:rPr>
+            </w:pPr>
+          </w:p>
+        </w:tc>
+        <w:tc>
+          <w:tcPr>
+            <w:tcW w:w="536" w:type="dxa"/>
+            <w:tcBorders>
+              <w:top w:val="nil"/>
+              <w:left w:val="nil"/>
+              <w:bottom w:val="nil"/>
+              <w:right w:val="nil"/>
+            </w:tcBorders>
+            <w:vAlign w:val="center"/>
+          </w:tcPr>
+          <w:p>
+            <w:pPr>
+              <w:jc w:val="center"/>
+              <w:rPr>
+                <w:rFonts w:hint="eastAsia"/>
+                <w:sz w:val="16"/>
+                <w:szCs w:val="16"/>
+                <w:lang w:eastAsia="zh-CN"/>
+              </w:rPr>
+            </w:pPr>
+            <w:r>
+              <w:rPr>
+                <w:rFonts w:hint="eastAsia"/>
+                <w:sz w:val="16"/>
+                <w:szCs w:val="16"/>
+                <w:lang w:eastAsia="zh-CN"/>
+              </w:rPr>
+              <w:t>32</w:t>
+            </w:r>
+          </w:p>
+        </w:tc>
+        <w:tc>
+          <w:tcPr>
+            <w:tcW w:w="536" w:type="dxa"/>
+            <w:tcBorders>
+              <w:top w:val="nil"/>
+              <w:left w:val="nil"/>
+              <w:bottom w:val="nil"/>
+              <w:right w:val="nil"/>
+            </w:tcBorders>
+            <w:vAlign w:val="center"/>
+          </w:tcPr>
+          <w:p>
+            <w:pPr>
+              <w:jc w:val="center"/>
+              <w:rPr>
+                <w:sz w:val="16"/>
+                <w:szCs w:val="16"/>
+                <w:lang w:eastAsia="zh-CN"/>
+              </w:rPr>
+            </w:pPr>
+            <w:r>
+              <w:rPr>
+                <w:rFonts w:hint="eastAsia"/>
+                <w:sz w:val="16"/>
+                <w:szCs w:val="16"/>
+                <w:lang w:eastAsia="zh-CN"/>
+              </w:rPr>
+              <w:t>50</w:t>
+            </w:r>
+          </w:p>
+        </w:tc>
+        <w:tc>
+          <w:tcPr>
+            <w:tcW w:w="536" w:type="dxa"/>
+            <w:tcBorders>
+              <w:top w:val="nil"/>
+              <w:left w:val="nil"/>
+              <w:bottom w:val="nil"/>
+              <w:right w:val="nil"/>
+            </w:tcBorders>
+            <w:vAlign w:val="center"/>
+          </w:tcPr>
+          <w:p>
+            <w:pPr>
+              <w:jc w:val="center"/>
+              <w:rPr>
+                <w:sz w:val="16"/>
+                <w:szCs w:val="16"/>
+                <w:lang w:eastAsia="zh-CN"/>
+              </w:rPr>
+            </w:pPr>
+            <w:r>
+              <w:rPr>
+                <w:rFonts w:hint="eastAsia"/>
+                <w:sz w:val="16"/>
+                <w:szCs w:val="16"/>
+                <w:lang w:eastAsia="zh-CN"/>
+              </w:rPr>
+              <w:t>165</w:t>
+            </w:r>
+          </w:p>
+        </w:tc>
+        <w:tc>
+          <w:tcPr>
+            <w:tcW w:w="536" w:type="dxa"/>
+            <w:tcBorders>
+              <w:top w:val="nil"/>
+              <w:left w:val="nil"/>
+              <w:bottom w:val="nil"/>
+              <w:right w:val="nil"/>
+            </w:tcBorders>
+            <w:vAlign w:val="center"/>
+          </w:tcPr>
+          <w:p>
+            <w:pPr>
+              <w:jc w:val="center"/>
+              <w:rPr>
+                <w:sz w:val="16"/>
+                <w:szCs w:val="16"/>
+                <w:lang w:eastAsia="zh-CN"/>
+              </w:rPr>
+            </w:pPr>
+            <w:r>
+              <w:rPr>
+                <w:rFonts w:hint="eastAsia"/>
+                <w:sz w:val="16"/>
+                <w:szCs w:val="16"/>
+                <w:lang w:eastAsia="zh-CN"/>
+              </w:rPr>
+              <w:t>313</w:t>
+            </w:r>
+          </w:p>
+        </w:tc>
+        <w:tc>
+          <w:tcPr>
+            <w:tcW w:w="616" w:type="dxa"/>
+            <w:tcBorders>
+              <w:top w:val="nil"/>
+              <w:left w:val="nil"/>
+              <w:bottom w:val="nil"/>
+              <w:right w:val="nil"/>
+            </w:tcBorders>
+            <w:vAlign w:val="center"/>
+          </w:tcPr>
+          <w:p>
+            <w:pPr>
+              <w:jc w:val="center"/>
+              <w:rPr>
+                <w:sz w:val="16"/>
+                <w:szCs w:val="16"/>
+                <w:lang w:eastAsia="zh-CN"/>
+              </w:rPr>
+            </w:pPr>
+            <w:r>
+              <w:rPr>
+                <w:rFonts w:hint="eastAsia"/>
+                <w:sz w:val="16"/>
+                <w:szCs w:val="16"/>
+                <w:lang w:eastAsia="zh-CN"/>
+              </w:rPr>
+              <w:t>590</w:t>
+            </w:r>
+          </w:p>
+        </w:tc>
+        <w:tc>
+          <w:tcPr>
+            <w:tcW w:w="616" w:type="dxa"/>
+            <w:tcBorders>
+              <w:top w:val="nil"/>
+              <w:left w:val="nil"/>
+              <w:bottom w:val="nil"/>
+              <w:right w:val="nil"/>
+            </w:tcBorders>
+            <w:vAlign w:val="center"/>
+          </w:tcPr>
+          <w:p>
+            <w:pPr>
+              <w:jc w:val="center"/>
+              <w:rPr>
+                <w:sz w:val="16"/>
+                <w:szCs w:val="16"/>
+                <w:lang w:eastAsia="zh-CN"/>
+              </w:rPr>
+            </w:pPr>
+            <w:r>
+              <w:rPr>
+                <w:rFonts w:hint="eastAsia"/>
+                <w:sz w:val="16"/>
+                <w:szCs w:val="16"/>
+                <w:lang w:eastAsia="zh-CN"/>
+              </w:rPr>
+              <w:t>965</w:t>
+            </w:r>
+          </w:p>
+        </w:tc>
+      </w:tr>
+      <w:tr>
+        <w:trPr>
+          <w:jc w:val="center"/>
+        </w:trPr>
+        <w:tc>
+          <w:tcPr>
+            <w:tcW w:w="776" w:type="dxa"/>
+            <w:vMerge/>
+            <w:tcBorders>
+              <w:left w:val="nil"/>
+              <w:right w:val="nil"/>
+            </w:tcBorders>
+            <w:vAlign w:val="center"/>
+          </w:tcPr>
+          <w:p>
+            <w:pPr>
+              <w:jc w:val="center"/>
+              <w:rPr>
+                <w:rFonts w:hint="eastAsia"/>
+                <w:sz w:val="16"/>
+                <w:szCs w:val="16"/>
+                <w:lang w:eastAsia="zh-CN"/>
+              </w:rPr>
+            </w:pPr>
+          </w:p>
+        </w:tc>
+        <w:tc>
+          <w:tcPr>
+            <w:tcW w:w="536" w:type="dxa"/>
+            <w:tcBorders>
+              <w:top w:val="nil"/>
+              <w:left w:val="nil"/>
+              <w:bottom w:val="nil"/>
+              <w:right w:val="nil"/>
+            </w:tcBorders>
+            <w:vAlign w:val="center"/>
+          </w:tcPr>
+          <w:p>
+            <w:pPr>
+              <w:jc w:val="center"/>
+              <w:rPr>
+                <w:rFonts w:hint="eastAsia"/>
+                <w:sz w:val="16"/>
+                <w:szCs w:val="16"/>
+                <w:lang w:eastAsia="zh-CN"/>
+              </w:rPr>
+            </w:pPr>
+            <w:r>
+              <w:rPr>
+                <w:rFonts w:hint="eastAsia"/>
+                <w:sz w:val="16"/>
+                <w:szCs w:val="16"/>
+                <w:lang w:eastAsia="zh-CN"/>
+              </w:rPr>
+              <w:t>64</w:t>
+            </w:r>
+          </w:p>
+        </w:tc>
+        <w:tc>
+          <w:tcPr>
+            <w:tcW w:w="536" w:type="dxa"/>
+            <w:tcBorders>
+              <w:top w:val="nil"/>
+              <w:left w:val="nil"/>
+              <w:bottom w:val="nil"/>
+              <w:right w:val="nil"/>
+            </w:tcBorders>
+            <w:vAlign w:val="center"/>
+          </w:tcPr>
+          <w:p>
+            <w:pPr>
+              <w:jc w:val="center"/>
+              <w:rPr>
+                <w:sz w:val="16"/>
+                <w:szCs w:val="16"/>
+                <w:lang w:eastAsia="zh-CN"/>
+              </w:rPr>
+            </w:pPr>
+            <w:r>
+              <w:rPr>
+                <w:rFonts w:hint="eastAsia"/>
+                <w:sz w:val="16"/>
+                <w:szCs w:val="16"/>
+                <w:lang w:eastAsia="zh-CN"/>
+              </w:rPr>
+              <w:t>53</w:t>
+            </w:r>
+          </w:p>
+        </w:tc>
+        <w:tc>
+          <w:tcPr>
+            <w:tcW w:w="536" w:type="dxa"/>
+            <w:tcBorders>
+              <w:top w:val="nil"/>
+              <w:left w:val="nil"/>
+              <w:bottom w:val="nil"/>
+              <w:right w:val="nil"/>
+            </w:tcBorders>
+            <w:vAlign w:val="center"/>
+          </w:tcPr>
+          <w:p>
+            <w:pPr>
+              <w:jc w:val="center"/>
+              <w:rPr>
+                <w:sz w:val="16"/>
+                <w:szCs w:val="16"/>
+                <w:lang w:eastAsia="zh-CN"/>
+              </w:rPr>
+            </w:pPr>
+            <w:r>
+              <w:rPr>
+                <w:rFonts w:hint="eastAsia"/>
+                <w:sz w:val="16"/>
+                <w:szCs w:val="16"/>
+                <w:lang w:eastAsia="zh-CN"/>
+              </w:rPr>
+              <w:t>165</w:t>
+            </w:r>
+          </w:p>
+        </w:tc>
+        <w:tc>
+          <w:tcPr>
+            <w:tcW w:w="536" w:type="dxa"/>
+            <w:tcBorders>
+              <w:top w:val="nil"/>
+              <w:left w:val="nil"/>
+              <w:bottom w:val="nil"/>
+              <w:right w:val="nil"/>
+            </w:tcBorders>
+            <w:vAlign w:val="center"/>
+          </w:tcPr>
+          <w:p>
+            <w:pPr>
+              <w:jc w:val="center"/>
+              <w:rPr>
+                <w:sz w:val="16"/>
+                <w:szCs w:val="16"/>
+                <w:lang w:eastAsia="zh-CN"/>
+              </w:rPr>
+            </w:pPr>
+            <w:r>
+              <w:rPr>
+                <w:rFonts w:hint="eastAsia"/>
+                <w:sz w:val="16"/>
+                <w:szCs w:val="16"/>
+                <w:lang w:eastAsia="zh-CN"/>
+              </w:rPr>
+              <w:t>315</w:t>
+            </w:r>
+          </w:p>
+        </w:tc>
+        <w:tc>
+          <w:tcPr>
+            <w:tcW w:w="616" w:type="dxa"/>
+            <w:tcBorders>
+              <w:top w:val="nil"/>
+              <w:left w:val="nil"/>
+              <w:bottom w:val="nil"/>
+              <w:right w:val="nil"/>
+            </w:tcBorders>
+            <w:vAlign w:val="center"/>
+          </w:tcPr>
+          <w:p>
+            <w:pPr>
+              <w:jc w:val="center"/>
+              <w:rPr>
+                <w:sz w:val="16"/>
+                <w:szCs w:val="16"/>
+                <w:lang w:eastAsia="zh-CN"/>
+              </w:rPr>
+            </w:pPr>
+            <w:r>
+              <w:rPr>
+                <w:rFonts w:hint="eastAsia"/>
+                <w:sz w:val="16"/>
+                <w:szCs w:val="16"/>
+                <w:lang w:eastAsia="zh-CN"/>
+              </w:rPr>
+              <w:t>595</w:t>
+            </w:r>
+          </w:p>
+        </w:tc>
+        <w:tc>
+          <w:tcPr>
+            <w:tcW w:w="616" w:type="dxa"/>
+            <w:tcBorders>
+              <w:top w:val="nil"/>
+              <w:left w:val="nil"/>
+              <w:bottom w:val="nil"/>
+              <w:right w:val="nil"/>
+            </w:tcBorders>
+            <w:vAlign w:val="center"/>
+          </w:tcPr>
+          <w:p>
+            <w:pPr>
+              <w:jc w:val="center"/>
+              <w:rPr>
+                <w:sz w:val="16"/>
+                <w:szCs w:val="16"/>
+                <w:lang w:eastAsia="zh-CN"/>
+              </w:rPr>
+            </w:pPr>
+            <w:r>
+              <w:rPr>
+                <w:rFonts w:hint="eastAsia"/>
+                <w:sz w:val="16"/>
+                <w:szCs w:val="16"/>
+                <w:lang w:eastAsia="zh-CN"/>
+              </w:rPr>
+              <w:t>976</w:t>
+            </w:r>
+          </w:p>
+        </w:tc>
+      </w:tr>
+      <w:tr>
+        <w:trPr>
+          <w:jc w:val="center"/>
+        </w:trPr>
+        <w:tc>
+          <w:tcPr>
+            <w:tcW w:w="776" w:type="dxa"/>
+            <w:vMerge/>
+            <w:tcBorders>
+              <w:left w:val="nil"/>
+              <w:right w:val="nil"/>
+            </w:tcBorders>
+            <w:vAlign w:val="center"/>
+          </w:tcPr>
+          <w:p>
+            <w:pPr>
+              <w:jc w:val="center"/>
+              <w:rPr>
+                <w:rFonts w:hint="eastAsia"/>
+                <w:sz w:val="16"/>
+                <w:szCs w:val="16"/>
+                <w:lang w:eastAsia="zh-CN"/>
+              </w:rPr>
+            </w:pPr>
+          </w:p>
+        </w:tc>
+        <w:tc>
+          <w:tcPr>
+            <w:tcW w:w="536" w:type="dxa"/>
+            <w:tcBorders>
+              <w:top w:val="nil"/>
+              <w:left w:val="nil"/>
+              <w:bottom w:val="nil"/>
+              <w:right w:val="nil"/>
+            </w:tcBorders>
+            <w:vAlign w:val="center"/>
+          </w:tcPr>
+          <w:p>
+            <w:pPr>
+              <w:jc w:val="center"/>
+              <w:rPr>
+                <w:rFonts w:hint="eastAsia"/>
+                <w:sz w:val="16"/>
+                <w:szCs w:val="16"/>
+                <w:lang w:eastAsia="zh-CN"/>
+              </w:rPr>
+            </w:pPr>
+            <w:r>
+              <w:rPr>
+                <w:rFonts w:hint="eastAsia"/>
+                <w:sz w:val="16"/>
+                <w:szCs w:val="16"/>
+                <w:lang w:eastAsia="zh-CN"/>
+              </w:rPr>
+              <w:t>128</w:t>
+            </w:r>
+          </w:p>
+        </w:tc>
+        <w:tc>
+          <w:tcPr>
+            <w:tcW w:w="536" w:type="dxa"/>
+            <w:tcBorders>
+              <w:top w:val="nil"/>
+              <w:left w:val="nil"/>
+              <w:bottom w:val="nil"/>
+              <w:right w:val="nil"/>
+            </w:tcBorders>
+            <w:vAlign w:val="center"/>
+          </w:tcPr>
+          <w:p>
+            <w:pPr>
+              <w:jc w:val="center"/>
+              <w:rPr>
+                <w:sz w:val="16"/>
+                <w:szCs w:val="16"/>
+                <w:lang w:eastAsia="zh-CN"/>
+              </w:rPr>
+            </w:pPr>
+            <w:r>
+              <w:rPr>
+                <w:rFonts w:hint="eastAsia"/>
+                <w:sz w:val="16"/>
+                <w:szCs w:val="16"/>
+                <w:lang w:eastAsia="zh-CN"/>
+              </w:rPr>
+              <w:t>59</w:t>
+            </w:r>
+          </w:p>
+        </w:tc>
+        <w:tc>
+          <w:tcPr>
+            <w:tcW w:w="536" w:type="dxa"/>
+            <w:tcBorders>
+              <w:top w:val="nil"/>
+              <w:left w:val="nil"/>
+              <w:bottom w:val="nil"/>
+              <w:right w:val="nil"/>
+            </w:tcBorders>
+            <w:vAlign w:val="center"/>
+          </w:tcPr>
+          <w:p>
+            <w:pPr>
+              <w:jc w:val="center"/>
+              <w:rPr>
+                <w:sz w:val="16"/>
+                <w:szCs w:val="16"/>
+                <w:lang w:eastAsia="zh-CN"/>
+              </w:rPr>
+            </w:pPr>
+            <w:r>
+              <w:rPr>
+                <w:rFonts w:hint="eastAsia"/>
+                <w:sz w:val="16"/>
+                <w:szCs w:val="16"/>
+                <w:lang w:eastAsia="zh-CN"/>
+              </w:rPr>
+              <w:t>172</w:t>
+            </w:r>
+          </w:p>
+        </w:tc>
+        <w:tc>
+          <w:tcPr>
+            <w:tcW w:w="536" w:type="dxa"/>
+            <w:tcBorders>
+              <w:top w:val="nil"/>
+              <w:left w:val="nil"/>
+              <w:bottom w:val="nil"/>
+              <w:right w:val="nil"/>
+            </w:tcBorders>
+            <w:vAlign w:val="center"/>
+          </w:tcPr>
+          <w:p>
+            <w:pPr>
+              <w:jc w:val="center"/>
+              <w:rPr>
+                <w:sz w:val="16"/>
+                <w:szCs w:val="16"/>
+                <w:lang w:eastAsia="zh-CN"/>
+              </w:rPr>
+            </w:pPr>
+            <w:r>
+              <w:rPr>
+                <w:rFonts w:hint="eastAsia"/>
+                <w:sz w:val="16"/>
+                <w:szCs w:val="16"/>
+                <w:lang w:eastAsia="zh-CN"/>
+              </w:rPr>
+              <w:t>323</w:t>
+            </w:r>
+          </w:p>
+        </w:tc>
+        <w:tc>
+          <w:tcPr>
+            <w:tcW w:w="616" w:type="dxa"/>
+            <w:tcBorders>
+              <w:top w:val="nil"/>
+              <w:left w:val="nil"/>
+              <w:bottom w:val="nil"/>
+              <w:right w:val="nil"/>
+            </w:tcBorders>
+            <w:vAlign w:val="center"/>
+          </w:tcPr>
+          <w:p>
+            <w:pPr>
+              <w:jc w:val="center"/>
+              <w:rPr>
+                <w:sz w:val="16"/>
+                <w:szCs w:val="16"/>
+                <w:lang w:eastAsia="zh-CN"/>
+              </w:rPr>
+            </w:pPr>
+            <w:r>
+              <w:rPr>
+                <w:rFonts w:hint="eastAsia"/>
+                <w:sz w:val="16"/>
+                <w:szCs w:val="16"/>
+                <w:lang w:eastAsia="zh-CN"/>
+              </w:rPr>
+              <w:t>608</w:t>
+            </w:r>
+          </w:p>
+        </w:tc>
+        <w:tc>
+          <w:tcPr>
+            <w:tcW w:w="616" w:type="dxa"/>
+            <w:tcBorders>
+              <w:top w:val="nil"/>
+              <w:left w:val="nil"/>
+              <w:bottom w:val="nil"/>
+              <w:right w:val="nil"/>
+            </w:tcBorders>
+            <w:vAlign w:val="center"/>
+          </w:tcPr>
+          <w:p>
+            <w:pPr>
+              <w:jc w:val="center"/>
+              <w:rPr>
+                <w:sz w:val="16"/>
+                <w:szCs w:val="16"/>
+                <w:lang w:eastAsia="zh-CN"/>
+              </w:rPr>
+            </w:pPr>
+            <w:r>
+              <w:rPr>
+                <w:rFonts w:hint="eastAsia"/>
+                <w:sz w:val="16"/>
+                <w:szCs w:val="16"/>
+                <w:lang w:eastAsia="zh-CN"/>
+              </w:rPr>
+              <w:t>975</w:t>
+            </w:r>
+          </w:p>
+        </w:tc>
+      </w:tr>
+      <w:tr>
+        <w:trPr>
+          <w:jc w:val="center"/>
+        </w:trPr>
+        <w:tc>
+          <w:tcPr>
+            <w:tcW w:w="776" w:type="dxa"/>
+            <w:vMerge/>
+            <w:tcBorders>
+              <w:left w:val="nil"/>
+              <w:right w:val="nil"/>
+            </w:tcBorders>
+            <w:vAlign w:val="center"/>
+          </w:tcPr>
+          <w:p>
+            <w:pPr>
+              <w:jc w:val="center"/>
+              <w:rPr>
+                <w:rFonts w:hint="eastAsia"/>
+                <w:sz w:val="16"/>
+                <w:szCs w:val="16"/>
+                <w:lang w:eastAsia="zh-CN"/>
+              </w:rPr>
+            </w:pPr>
+          </w:p>
+        </w:tc>
+        <w:tc>
+          <w:tcPr>
+            <w:tcW w:w="536" w:type="dxa"/>
+            <w:tcBorders>
+              <w:top w:val="nil"/>
+              <w:left w:val="nil"/>
+              <w:bottom w:val="nil"/>
+              <w:right w:val="nil"/>
+            </w:tcBorders>
+            <w:vAlign w:val="center"/>
+          </w:tcPr>
+          <w:p>
+            <w:pPr>
+              <w:jc w:val="center"/>
+              <w:rPr>
+                <w:rFonts w:hint="eastAsia"/>
+                <w:sz w:val="16"/>
+                <w:szCs w:val="16"/>
+                <w:lang w:eastAsia="zh-CN"/>
+              </w:rPr>
+            </w:pPr>
+            <w:r>
+              <w:rPr>
+                <w:rFonts w:hint="eastAsia"/>
+                <w:sz w:val="16"/>
+                <w:szCs w:val="16"/>
+                <w:lang w:eastAsia="zh-CN"/>
+              </w:rPr>
+              <w:t>256</w:t>
+            </w:r>
+          </w:p>
+        </w:tc>
+        <w:tc>
+          <w:tcPr>
+            <w:tcW w:w="536" w:type="dxa"/>
+            <w:tcBorders>
+              <w:top w:val="nil"/>
+              <w:left w:val="nil"/>
+              <w:bottom w:val="nil"/>
+              <w:right w:val="nil"/>
+            </w:tcBorders>
+            <w:vAlign w:val="center"/>
+          </w:tcPr>
+          <w:p>
+            <w:pPr>
+              <w:jc w:val="center"/>
+              <w:rPr>
+                <w:sz w:val="16"/>
+                <w:szCs w:val="16"/>
+                <w:lang w:eastAsia="zh-CN"/>
+              </w:rPr>
+            </w:pPr>
+            <w:r>
+              <w:rPr>
+                <w:rFonts w:hint="eastAsia"/>
+                <w:sz w:val="16"/>
+                <w:szCs w:val="16"/>
+                <w:lang w:eastAsia="zh-CN"/>
+              </w:rPr>
+              <w:t>75</w:t>
+            </w:r>
+          </w:p>
+        </w:tc>
+        <w:tc>
+          <w:tcPr>
+            <w:tcW w:w="536" w:type="dxa"/>
+            <w:tcBorders>
+              <w:top w:val="nil"/>
+              <w:left w:val="nil"/>
+              <w:bottom w:val="nil"/>
+              <w:right w:val="nil"/>
+            </w:tcBorders>
+            <w:vAlign w:val="center"/>
+          </w:tcPr>
+          <w:p>
+            <w:pPr>
+              <w:jc w:val="center"/>
+              <w:rPr>
+                <w:sz w:val="16"/>
+                <w:szCs w:val="16"/>
+                <w:lang w:eastAsia="zh-CN"/>
+              </w:rPr>
+            </w:pPr>
+            <w:r>
+              <w:rPr>
+                <w:rFonts w:hint="eastAsia"/>
+                <w:sz w:val="16"/>
+                <w:szCs w:val="16"/>
+                <w:lang w:eastAsia="zh-CN"/>
+              </w:rPr>
+              <w:t>186</w:t>
+            </w:r>
+          </w:p>
+        </w:tc>
+        <w:tc>
+          <w:tcPr>
+            <w:tcW w:w="536" w:type="dxa"/>
+            <w:tcBorders>
+              <w:top w:val="nil"/>
+              <w:left w:val="nil"/>
+              <w:bottom w:val="nil"/>
+              <w:right w:val="nil"/>
+            </w:tcBorders>
+            <w:vAlign w:val="center"/>
+          </w:tcPr>
+          <w:p>
+            <w:pPr>
+              <w:jc w:val="center"/>
+              <w:rPr>
+                <w:sz w:val="16"/>
+                <w:szCs w:val="16"/>
+                <w:lang w:eastAsia="zh-CN"/>
+              </w:rPr>
+            </w:pPr>
+            <w:r>
+              <w:rPr>
+                <w:rFonts w:hint="eastAsia"/>
+                <w:sz w:val="16"/>
+                <w:szCs w:val="16"/>
+                <w:lang w:eastAsia="zh-CN"/>
+              </w:rPr>
+              <w:t>344</w:t>
+            </w:r>
+          </w:p>
+        </w:tc>
+        <w:tc>
+          <w:tcPr>
+            <w:tcW w:w="616" w:type="dxa"/>
+            <w:tcBorders>
+              <w:top w:val="nil"/>
+              <w:left w:val="nil"/>
+              <w:bottom w:val="nil"/>
+              <w:right w:val="nil"/>
+            </w:tcBorders>
+            <w:vAlign w:val="center"/>
+          </w:tcPr>
+          <w:p>
+            <w:pPr>
+              <w:jc w:val="center"/>
+              <w:rPr>
+                <w:sz w:val="16"/>
+                <w:szCs w:val="16"/>
+                <w:lang w:eastAsia="zh-CN"/>
+              </w:rPr>
+            </w:pPr>
+            <w:r>
+              <w:rPr>
+                <w:rFonts w:hint="eastAsia"/>
+                <w:sz w:val="16"/>
+                <w:szCs w:val="16"/>
+                <w:lang w:eastAsia="zh-CN"/>
+              </w:rPr>
+              <w:t>630</w:t>
+            </w:r>
+          </w:p>
+        </w:tc>
+        <w:tc>
+          <w:tcPr>
+            <w:tcW w:w="616" w:type="dxa"/>
+            <w:tcBorders>
+              <w:top w:val="nil"/>
+              <w:left w:val="nil"/>
+              <w:bottom w:val="nil"/>
+              <w:right w:val="nil"/>
+            </w:tcBorders>
+            <w:vAlign w:val="center"/>
+          </w:tcPr>
+          <w:p>
+            <w:pPr>
+              <w:jc w:val="center"/>
+              <w:rPr>
+                <w:sz w:val="16"/>
+                <w:szCs w:val="16"/>
+                <w:lang w:eastAsia="zh-CN"/>
+              </w:rPr>
+            </w:pPr>
+            <w:r>
+              <w:rPr>
+                <w:rFonts w:hint="eastAsia"/>
+                <w:sz w:val="16"/>
+                <w:szCs w:val="16"/>
+                <w:lang w:eastAsia="zh-CN"/>
+              </w:rPr>
+              <w:t>1018</w:t>
+            </w:r>
+          </w:p>
+        </w:tc>
+      </w:tr>
+      <w:tr>
+        <w:trPr>
+          <w:jc w:val="center"/>
+        </w:trPr>
+        <w:tc>
+          <w:tcPr>
+            <w:tcW w:w="776" w:type="dxa"/>
+            <w:vMerge/>
+            <w:tcBorders>
+              <w:left w:val="nil"/>
+              <w:bottom w:val="double" w:sz="4" w:space="0" w:color="auto"/>
+              <w:right w:val="nil"/>
+            </w:tcBorders>
+            <w:vAlign w:val="center"/>
+          </w:tcPr>
+          <w:p>
+            <w:pPr>
+              <w:jc w:val="center"/>
+              <w:rPr>
+                <w:rFonts w:hint="eastAsia"/>
+                <w:sz w:val="16"/>
+                <w:szCs w:val="16"/>
+                <w:lang w:eastAsia="zh-CN"/>
+              </w:rPr>
+            </w:pPr>
+          </w:p>
+        </w:tc>
+        <w:tc>
+          <w:tcPr>
+            <w:tcW w:w="536" w:type="dxa"/>
+            <w:tcBorders>
+              <w:top w:val="nil"/>
+              <w:left w:val="nil"/>
+              <w:bottom w:val="double" w:sz="4" w:space="0" w:color="auto"/>
+              <w:right w:val="nil"/>
+            </w:tcBorders>
+            <w:vAlign w:val="center"/>
+          </w:tcPr>
+          <w:p>
+            <w:pPr>
+              <w:jc w:val="center"/>
+              <w:rPr>
+                <w:rFonts w:hint="eastAsia"/>
+                <w:sz w:val="16"/>
+                <w:szCs w:val="16"/>
+                <w:lang w:eastAsia="zh-CN"/>
+              </w:rPr>
+            </w:pPr>
+            <w:r>
+              <w:rPr>
+                <w:rFonts w:hint="eastAsia"/>
+                <w:sz w:val="16"/>
+                <w:szCs w:val="16"/>
+                <w:lang w:eastAsia="zh-CN"/>
+              </w:rPr>
+              <w:t>512</w:t>
+            </w:r>
+          </w:p>
+        </w:tc>
+        <w:tc>
+          <w:tcPr>
+            <w:tcW w:w="536" w:type="dxa"/>
+            <w:tcBorders>
+              <w:top w:val="nil"/>
+              <w:left w:val="nil"/>
+              <w:bottom w:val="double" w:sz="4" w:space="0" w:color="auto"/>
+              <w:right w:val="nil"/>
+            </w:tcBorders>
+            <w:vAlign w:val="center"/>
+          </w:tcPr>
+          <w:p>
+            <w:pPr>
+              <w:jc w:val="center"/>
+              <w:rPr>
+                <w:sz w:val="16"/>
+                <w:szCs w:val="16"/>
+                <w:lang w:eastAsia="zh-CN"/>
+              </w:rPr>
+            </w:pPr>
+            <w:r>
+              <w:rPr>
+                <w:rFonts w:hint="eastAsia"/>
+                <w:sz w:val="16"/>
+                <w:szCs w:val="16"/>
+                <w:lang w:eastAsia="zh-CN"/>
+              </w:rPr>
+              <w:t>119</w:t>
+            </w:r>
+          </w:p>
+        </w:tc>
+        <w:tc>
+          <w:tcPr>
+            <w:tcW w:w="536" w:type="dxa"/>
+            <w:tcBorders>
+              <w:top w:val="nil"/>
+              <w:left w:val="nil"/>
+              <w:bottom w:val="double" w:sz="4" w:space="0" w:color="auto"/>
+              <w:right w:val="nil"/>
+            </w:tcBorders>
+            <w:vAlign w:val="center"/>
+          </w:tcPr>
+          <w:p>
+            <w:pPr>
+              <w:jc w:val="center"/>
+              <w:rPr>
+                <w:sz w:val="16"/>
+                <w:szCs w:val="16"/>
+                <w:lang w:eastAsia="zh-CN"/>
+              </w:rPr>
+            </w:pPr>
+            <w:r>
+              <w:rPr>
+                <w:rFonts w:hint="eastAsia"/>
+                <w:sz w:val="16"/>
+                <w:szCs w:val="16"/>
+                <w:lang w:eastAsia="zh-CN"/>
+              </w:rPr>
+              <w:t>214</w:t>
+            </w:r>
+          </w:p>
+        </w:tc>
+        <w:tc>
+          <w:tcPr>
+            <w:tcW w:w="536" w:type="dxa"/>
+            <w:tcBorders>
+              <w:top w:val="nil"/>
+              <w:left w:val="nil"/>
+              <w:bottom w:val="double" w:sz="4" w:space="0" w:color="auto"/>
+              <w:right w:val="nil"/>
+            </w:tcBorders>
+            <w:vAlign w:val="center"/>
+          </w:tcPr>
+          <w:p>
+            <w:pPr>
+              <w:jc w:val="center"/>
+              <w:rPr>
+                <w:sz w:val="16"/>
+                <w:szCs w:val="16"/>
+                <w:lang w:eastAsia="zh-CN"/>
+              </w:rPr>
+            </w:pPr>
+            <w:r>
+              <w:rPr>
+                <w:rFonts w:hint="eastAsia"/>
+                <w:sz w:val="16"/>
+                <w:szCs w:val="16"/>
+                <w:lang w:eastAsia="zh-CN"/>
+              </w:rPr>
+              <w:t>381</w:t>
+            </w:r>
+          </w:p>
+        </w:tc>
+        <w:tc>
+          <w:tcPr>
+            <w:tcW w:w="616" w:type="dxa"/>
+            <w:tcBorders>
+              <w:top w:val="nil"/>
+              <w:left w:val="nil"/>
+              <w:bottom w:val="double" w:sz="4" w:space="0" w:color="auto"/>
+              <w:right w:val="nil"/>
+            </w:tcBorders>
+            <w:vAlign w:val="center"/>
+          </w:tcPr>
+          <w:p>
+            <w:pPr>
+              <w:jc w:val="center"/>
+              <w:rPr>
+                <w:sz w:val="16"/>
+                <w:szCs w:val="16"/>
+                <w:lang w:eastAsia="zh-CN"/>
+              </w:rPr>
+            </w:pPr>
+            <w:r>
+              <w:rPr>
+                <w:rFonts w:hint="eastAsia"/>
+                <w:sz w:val="16"/>
+                <w:szCs w:val="16"/>
+                <w:lang w:eastAsia="zh-CN"/>
+              </w:rPr>
+              <w:t>676</w:t>
+            </w:r>
+          </w:p>
+        </w:tc>
+        <w:tc>
+          <w:tcPr>
+            <w:tcW w:w="616" w:type="dxa"/>
+            <w:tcBorders>
+              <w:top w:val="nil"/>
+              <w:left w:val="nil"/>
+              <w:bottom w:val="double" w:sz="4" w:space="0" w:color="auto"/>
+              <w:right w:val="nil"/>
+            </w:tcBorders>
+            <w:vAlign w:val="center"/>
+          </w:tcPr>
+          <w:p>
+            <w:pPr>
+              <w:jc w:val="center"/>
+              <w:rPr>
+                <w:sz w:val="16"/>
+                <w:szCs w:val="16"/>
+                <w:lang w:eastAsia="zh-CN"/>
+              </w:rPr>
+            </w:pPr>
+            <w:r>
+              <w:rPr>
+                <w:rFonts w:hint="eastAsia"/>
+                <w:sz w:val="16"/>
+                <w:szCs w:val="16"/>
+                <w:lang w:eastAsia="zh-CN"/>
+              </w:rPr>
+              <w:t>1054</w:t>
             </w:r>
           </w:p>
         </w:tc>
@@ -18473,10 +20051,10 @@
         </w:rPr>
         <w:lastRenderedPageBreak/>
         <w:drawing>
-          <wp:inline distT="0" distB="0" distL="0" distR="0" wp14:anchorId="08295DA8" wp14:editId="35FA9C52">
-            <wp:extent cx="3200400" cy="1985645"/>
+          <wp:inline distT="0" distB="0" distL="0" distR="0" wp14:anchorId="0B0406EA" wp14:editId="2D1C7A38">
+            <wp:extent cx="3200400" cy="2085340"/>
             <wp:effectExtent l="0" t="0" r="0" b="0"/>
-            <wp:docPr id="2" name="Picture 2"/>
+            <wp:docPr id="1" name="Picture 1"/>
             <wp:cNvGraphicFramePr>
               <a:graphicFrameLocks xmlns:a="http://schemas.openxmlformats.org/drawingml/2006/main" noChangeAspect="1"/>
             </wp:cNvGraphicFramePr>
@@ -18484,7 +20062,7 @@
               <a:graphicData uri="http://schemas.openxmlformats.org/drawingml/2006/picture">
                 <pic:pic xmlns:pic="http://schemas.openxmlformats.org/drawingml/2006/picture">
                   <pic:nvPicPr>
-                    <pic:cNvPr id="0" name="pic_9.png"/>
+                    <pic:cNvPr id="0" name="pic_11.png"/>
                     <pic:cNvPicPr/>
                   </pic:nvPicPr>
                   <pic:blipFill>
@@ -18502,7 +20080,7 @@
                   <pic:spPr>
                     <a:xfrm>
                       <a:off x="0" y="0"/>
-                      <a:ext cx="3200400" cy="1985645"/>
+                      <a:ext cx="3200400" cy="2085340"/>
                     </a:xfrm>
                     <a:prstGeom prst="rect">
                       <a:avLst/>
@@ -18519,6 +20097,7 @@
       <w:pPr>
         <w:pStyle w:val="IEEEFigureCaption"/>
         <w:rPr>
+          <w:rFonts w:hint="eastAsia"/>
           <w:lang w:eastAsia="zh-CN"/>
         </w:rPr>
       </w:pPr>
@@ -18530,29 +20109,33 @@
       <w:r>
         <w:t xml:space="preserve"> </w:t>
       </w:r>
-      <w:r>
-        <w:fldChar w:fldCharType="begin"/>
-      </w:r>
-      <w:r>
-        <w:instrText xml:space="preserve"> SEQ Fig. \* ARABIC </w:instrText>
-      </w:r>
-      <w:r>
-        <w:fldChar w:fldCharType="separate"/>
-      </w:r>
-      <w:r>
-        <w:rPr>
-          <w:noProof/>
-        </w:rPr>
-        <w:t>9</w:t>
-      </w:r>
-      <w:r>
-        <w:rPr>
-          <w:noProof/>
-        </w:rPr>
-        <w:fldChar w:fldCharType="end"/>
-      </w:r>
-      <w:r>
-        <w:t>.  Training time versus different numbers of threads</w:t>
+      <w:fldSimple w:instr=" SEQ Fig. \* ARABIC ">
+        <w:r>
+          <w:rPr>
+            <w:noProof/>
+          </w:rPr>
+          <w:t>9</w:t>
+        </w:r>
+      </w:fldSimple>
+      <w:r>
+        <w:t xml:space="preserve">.  Training time </w:t>
+      </w:r>
+      <w:r>
+        <w:rPr>
+          <w:rFonts w:hint="eastAsia"/>
+          <w:lang w:eastAsia="zh-CN"/>
+        </w:rPr>
+        <w:t xml:space="preserve">for different hidden node number configuration </w:t>
+      </w:r>
+      <w:r>
+        <w:t>versus different numbers of threads</w:t>
+      </w:r>
+      <w:r>
+        <w:rPr>
+          <w:rFonts w:hint="eastAsia"/>
+          <w:lang w:eastAsia="zh-CN"/>
+        </w:rPr>
+        <w:t>.  Curves from bottom to top corresponding to the network hidden node number equals to 10, 20, 30, 40 and 50.</w:t>
       </w:r>
     </w:p>
     <w:p>
@@ -18593,7 +20176,27 @@
         <w:rPr>
           <w:lang w:eastAsia="zh-CN"/>
         </w:rPr>
-        <w:t xml:space="preserve"> the thread number of CPU in this case.  It is </w:t>
+        <w:t xml:space="preserve"> the </w:t>
+      </w:r>
+      <w:r>
+        <w:rPr>
+          <w:rFonts w:hint="eastAsia"/>
+          <w:lang w:eastAsia="zh-CN"/>
+        </w:rPr>
+        <w:t>thread number</w:t>
+      </w:r>
+      <w:r>
+        <w:rPr>
+          <w:rFonts w:hint="eastAsia"/>
+          <w:lang w:eastAsia="zh-CN"/>
+        </w:rPr>
+        <w:t xml:space="preserve"> and hardware concurrency</w:t>
+      </w:r>
+      <w:r>
+        <w:rPr>
+          <w:lang w:eastAsia="zh-CN"/>
+        </w:rPr>
+        <w:t xml:space="preserve"> of CPU in this case.  It is </w:t>
       </w:r>
       <w:r>
         <w:rPr>
@@ -18645,7 +20248,14 @@
                 <w:rFonts w:ascii="Cambria Math" w:hAnsi="Cambria Math"/>
                 <w:lang w:eastAsia="zh-CN"/>
               </w:rPr>
-              <m:t>175.8</m:t>
+              <m:t>1</m:t>
+            </m:r>
+            <m:r>
+              <w:rPr>
+                <w:rFonts w:ascii="Cambria Math" w:hAnsi="Cambria Math"/>
+                <w:lang w:eastAsia="zh-CN"/>
+              </w:rPr>
+              <m:t>32</m:t>
             </m:r>
           </m:num>
           <m:den>
@@ -18654,7 +20264,7 @@
                 <w:rFonts w:ascii="Cambria Math" w:hAnsi="Cambria Math"/>
                 <w:lang w:eastAsia="zh-CN"/>
               </w:rPr>
-              <m:t>57.4</m:t>
+              <m:t>46</m:t>
             </m:r>
           </m:den>
         </m:f>
@@ -18666,7 +20276,17 @@
             <w:rFonts w:ascii="Cambria Math" w:hAnsi="Cambria Math"/>
             <w:lang w:eastAsia="zh-CN"/>
           </w:rPr>
-          <m:t>≈3.1</m:t>
+          <m:t>≈</m:t>
+        </m:r>
+        <m:r>
+          <m:rPr>
+            <m:sty m:val="p"/>
+          </m:rPr>
+          <w:rPr>
+            <w:rFonts w:ascii="Cambria Math" w:hAnsi="Cambria Math"/>
+            <w:lang w:eastAsia="zh-CN"/>
+          </w:rPr>
+          <m:t>2.87</m:t>
         </m:r>
       </m:oMath>
       <w:r>
@@ -18680,7 +20300,33 @@
         <w:rPr>
           <w:lang w:eastAsia="zh-CN"/>
         </w:rPr>
-        <w:t>faster than training with single thread but not able to reach an ideal 8</w:t>
+        <w:t xml:space="preserve">faster than training with single thread </w:t>
+      </w:r>
+      <w:r>
+        <w:rPr>
+          <w:rFonts w:hint="eastAsia"/>
+          <w:lang w:eastAsia="zh-CN"/>
+        </w:rPr>
+        <w:t xml:space="preserve">training a 10 hidden nodes network, </w:t>
+      </w:r>
+      <w:r>
+        <w:rPr>
+          <w:lang w:eastAsia="zh-CN"/>
+        </w:rPr>
+        <w:t xml:space="preserve">but </w:t>
+      </w:r>
+      <w:r>
+        <w:rPr>
+          <w:rFonts w:hint="eastAsia"/>
+          <w:lang w:eastAsia="zh-CN"/>
+        </w:rPr>
+        <w:t xml:space="preserve">it is </w:t>
+      </w:r>
+      <w:r>
+        <w:rPr>
+          <w:lang w:eastAsia="zh-CN"/>
+        </w:rPr>
+        <w:t>not able to reach an ideal 8</w:t>
       </w:r>
       <w:r>
         <w:rPr>
@@ -18716,27 +20362,14 @@
       <w:r>
         <w:t xml:space="preserve">TABLE </w:t>
       </w:r>
-      <w:r>
-        <w:fldChar w:fldCharType="begin"/>
-      </w:r>
-      <w:r>
-        <w:instrText xml:space="preserve"> SEQ TABLE \* ROMAN </w:instrText>
-      </w:r>
-      <w:r>
-        <w:fldChar w:fldCharType="separate"/>
-      </w:r>
-      <w:r>
-        <w:rPr>
-          <w:noProof/>
-        </w:rPr>
-        <w:t>IV</w:t>
-      </w:r>
-      <w:r>
-        <w:rPr>
-          <w:noProof/>
-        </w:rPr>
-        <w:fldChar w:fldCharType="end"/>
-      </w:r>
+      <w:fldSimple w:instr=" SEQ TABLE \* ROMAN ">
+        <w:r>
+          <w:rPr>
+            <w:noProof/>
+          </w:rPr>
+          <w:t>IV</w:t>
+        </w:r>
+      </w:fldSimple>
       <w:r>
         <w:br/>
         <w:t>Neural Network Configuration</w:t>
@@ -18996,8 +20629,10 @@
             <w:pPr>
               <w:jc w:val="both"/>
               <w:rPr>
-                <w:sz w:val="16"/>
-                <w:szCs w:val="16"/>
+                <w:rFonts w:hint="eastAsia"/>
+                <w:sz w:val="16"/>
+                <w:szCs w:val="16"/>
+                <w:lang w:eastAsia="zh-CN"/>
               </w:rPr>
             </w:pPr>
             <w:r>
@@ -19007,6 +20642,34 @@
               </w:rPr>
               <w:t>10</w:t>
             </w:r>
+            <w:r>
+              <w:rPr>
+                <w:rFonts w:hint="eastAsia"/>
+                <w:sz w:val="16"/>
+                <w:szCs w:val="16"/>
+                <w:lang w:eastAsia="zh-CN"/>
+              </w:rPr>
+              <w:t xml:space="preserve">, 20, </w:t>
+            </w:r>
+            <w:r>
+              <w:rPr>
+                <w:sz w:val="16"/>
+                <w:szCs w:val="16"/>
+                <w:lang w:eastAsia="zh-CN"/>
+              </w:rPr>
+              <w:t>…</w:t>
+            </w:r>
+            <w:r>
+              <w:rPr>
+                <w:rFonts w:hint="eastAsia"/>
+                <w:sz w:val="16"/>
+                <w:szCs w:val="16"/>
+                <w:lang w:eastAsia="zh-CN"/>
+              </w:rPr>
+              <w:t>, 50</w:t>
+            </w:r>
+            <w:bookmarkStart w:id="1" w:name="_GoBack"/>
+            <w:bookmarkEnd w:id="1"/>
           </w:p>
         </w:tc>
       </w:tr>
@@ -19437,27 +21100,14 @@
       <w:r>
         <w:t xml:space="preserve">TABLE </w:t>
       </w:r>
-      <w:r>
-        <w:fldChar w:fldCharType="begin"/>
-      </w:r>
-      <w:r>
-        <w:instrText xml:space="preserve"> SEQ TABLE \* ROMAN </w:instrText>
-      </w:r>
-      <w:r>
-        <w:fldChar w:fldCharType="separate"/>
-      </w:r>
-      <w:r>
-        <w:rPr>
-          <w:noProof/>
-        </w:rPr>
-        <w:t>V</w:t>
-      </w:r>
-      <w:r>
-        <w:rPr>
-          <w:noProof/>
-        </w:rPr>
-        <w:fldChar w:fldCharType="end"/>
-      </w:r>
+      <w:fldSimple w:instr=" SEQ TABLE \* ROMAN ">
+        <w:r>
+          <w:rPr>
+            <w:noProof/>
+          </w:rPr>
+          <w:t>V</w:t>
+        </w:r>
+      </w:fldSimple>
       <w:r>
         <w:br/>
       </w:r>
@@ -20167,7 +21817,7 @@
           <w:rFonts w:hint="eastAsia"/>
           <w:lang w:eastAsia="zh-CN"/>
         </w:rPr>
-        <w:t xml:space="preserve">Result shows that the LM algorithm takes far more time to be trained than other algorithms.  This is because Hessian matrix inversion needs to be calculated frequently even during each iteration [10].  The speed is gained by second-order </w:t>
+        <w:t xml:space="preserve">Result shows that the LM algorithm takes far more time to be </w:t>
       </w:r>
       <w:r>
         <w:rPr>
@@ -20175,7 +21825,7 @@
           <w:lang w:eastAsia="zh-CN"/>
         </w:rPr>
         <w:lastRenderedPageBreak/>
-        <w:t>approximation to the number of weights.</w:t>
+        <w:t>trained than other algorithms.  This is because Hessian matrix inversion needs to be calculated frequently even during each iteration [10].  The speed is gained by second-order approximation to the number of weights.</w:t>
       </w:r>
       <w:r>
         <w:rPr>
@@ -20192,27 +21842,14 @@
       <w:r>
         <w:t xml:space="preserve">TABLE </w:t>
       </w:r>
-      <w:r>
-        <w:fldChar w:fldCharType="begin"/>
-      </w:r>
-      <w:r>
-        <w:instrText xml:space="preserve"> SEQ TABLE \* ROMAN </w:instrText>
-      </w:r>
-      <w:r>
-        <w:fldChar w:fldCharType="separate"/>
-      </w:r>
-      <w:r>
-        <w:rPr>
-          <w:noProof/>
-        </w:rPr>
-        <w:t>VI</w:t>
-      </w:r>
-      <w:r>
-        <w:rPr>
-          <w:noProof/>
-        </w:rPr>
-        <w:fldChar w:fldCharType="end"/>
-      </w:r>
+      <w:fldSimple w:instr=" SEQ TABLE \* ROMAN ">
+        <w:r>
+          <w:rPr>
+            <w:noProof/>
+          </w:rPr>
+          <w:t>VI</w:t>
+        </w:r>
+      </w:fldSimple>
       <w:r>
         <w:br/>
         <w:t>Neural Network Configuration</w:t>
@@ -20753,27 +22390,14 @@
       <w:r>
         <w:t xml:space="preserve">TABLE </w:t>
       </w:r>
-      <w:r>
-        <w:fldChar w:fldCharType="begin"/>
-      </w:r>
-      <w:r>
-        <w:instrText xml:space="preserve"> SEQ TABLE \* ROMAN </w:instrText>
-      </w:r>
-      <w:r>
-        <w:fldChar w:fldCharType="separate"/>
-      </w:r>
-      <w:r>
-        <w:rPr>
-          <w:noProof/>
-        </w:rPr>
-        <w:t>VII</w:t>
-      </w:r>
-      <w:r>
-        <w:rPr>
-          <w:noProof/>
-        </w:rPr>
-        <w:fldChar w:fldCharType="end"/>
-      </w:r>
+      <w:fldSimple w:instr=" SEQ TABLE \* ROMAN ">
+        <w:r>
+          <w:rPr>
+            <w:noProof/>
+          </w:rPr>
+          <w:t>VII</w:t>
+        </w:r>
+      </w:fldSimple>
       <w:r>
         <w:br/>
       </w:r>
@@ -21811,27 +23435,14 @@
       <w:r>
         <w:t xml:space="preserve">TABLE </w:t>
       </w:r>
-      <w:r>
-        <w:fldChar w:fldCharType="begin"/>
-      </w:r>
-      <w:r>
-        <w:instrText xml:space="preserve"> SEQ TABLE \* ROMAN </w:instrText>
-      </w:r>
-      <w:r>
-        <w:fldChar w:fldCharType="separate"/>
-      </w:r>
-      <w:r>
-        <w:rPr>
-          <w:noProof/>
-        </w:rPr>
-        <w:t>VIII</w:t>
-      </w:r>
-      <w:r>
-        <w:rPr>
-          <w:noProof/>
-        </w:rPr>
-        <w:fldChar w:fldCharType="end"/>
-      </w:r>
+      <w:fldSimple w:instr=" SEQ TABLE \* ROMAN ">
+        <w:r>
+          <w:rPr>
+            <w:noProof/>
+          </w:rPr>
+          <w:t>VIII</w:t>
+        </w:r>
+      </w:fldSimple>
       <w:r>
         <w:br/>
         <w:t>Neural Network Configuration</w:t>
@@ -22794,6 +24405,7 @@
                 <w:szCs w:val="16"/>
                 <w:lang w:eastAsia="zh-CN"/>
               </w:rPr>
+              <w:lastRenderedPageBreak/>
               <w:t>initial update value</w:t>
             </w:r>
           </w:p>
@@ -23269,7 +24881,6 @@
                 <w:szCs w:val="16"/>
                 <w:lang w:eastAsia="zh-CN"/>
               </w:rPr>
-              <w:lastRenderedPageBreak/>
               <w:t>O</w:t>
             </w:r>
             <w:r>
@@ -23598,27 +25209,14 @@
       <w:r>
         <w:t xml:space="preserve">TABLE </w:t>
       </w:r>
-      <w:r>
-        <w:fldChar w:fldCharType="begin"/>
-      </w:r>
-      <w:r>
-        <w:instrText xml:space="preserve"> SEQ TABLE \* ROMAN </w:instrText>
-      </w:r>
-      <w:r>
-        <w:fldChar w:fldCharType="separate"/>
-      </w:r>
-      <w:r>
-        <w:rPr>
-          <w:noProof/>
-        </w:rPr>
-        <w:t>IX</w:t>
-      </w:r>
-      <w:r>
-        <w:rPr>
-          <w:noProof/>
-        </w:rPr>
-        <w:fldChar w:fldCharType="end"/>
-      </w:r>
+      <w:fldSimple w:instr=" SEQ TABLE \* ROMAN ">
+        <w:r>
+          <w:rPr>
+            <w:noProof/>
+          </w:rPr>
+          <w:t>IX</w:t>
+        </w:r>
+      </w:fldSimple>
       <w:r>
         <w:br/>
       </w:r>
@@ -23828,6 +25426,7 @@
                 <w:szCs w:val="16"/>
                 <w:lang w:eastAsia="zh-CN"/>
               </w:rPr>
+              <w:lastRenderedPageBreak/>
               <w:t>parallel computing</w:t>
             </w:r>
             <w:r>
@@ -23993,7 +25592,6 @@
                 <w:szCs w:val="16"/>
                 <w:lang w:eastAsia="zh-CN"/>
               </w:rPr>
-              <w:lastRenderedPageBreak/>
               <w:t>neural learning</w:t>
             </w:r>
             <w:r>
@@ -25487,7 +27085,7 @@
       <w:rPr>
         <w:noProof/>
       </w:rPr>
-      <w:t>6</w:t>
+      <w:t>7</w:t>
     </w:r>
     <w:r>
       <w:fldChar w:fldCharType="end"/>
@@ -26079,7 +27677,6 @@
   <w:style w:type="character" w:default="1" w:styleId="DefaultParagraphFont">
     <w:name w:val="Default Paragraph Font"/>
     <w:uiPriority w:val="1"/>
-    <w:semiHidden/>
     <w:unhideWhenUsed/>
   </w:style>
   <w:style w:type="table" w:default="1" w:styleId="TableNormal">
@@ -27105,7 +28702,6 @@
   <w:style w:type="character" w:default="1" w:styleId="DefaultParagraphFont">
     <w:name w:val="Default Paragraph Font"/>
     <w:uiPriority w:val="1"/>
-    <w:semiHidden/>
     <w:unhideWhenUsed/>
   </w:style>
   <w:style w:type="table" w:default="1" w:styleId="TableNormal">
@@ -28085,7 +29681,7 @@
 </file>
 
 <file path=customXml/itemProps1.xml><?xml version="1.0" encoding="utf-8"?>
-<ds:datastoreItem xmlns:ds="http://schemas.openxmlformats.org/officeDocument/2006/customXml" ds:itemID="{081A04B1-22F1-49BA-8409-6B83894F73C0}">
+<ds:datastoreItem xmlns:ds="http://schemas.openxmlformats.org/officeDocument/2006/customXml" ds:itemID="{241FF50B-AFA5-4557-A34E-C40224B5CF70}">
   <ds:schemaRefs>
     <ds:schemaRef ds:uri="http://schemas.openxmlformats.org/officeDocument/2006/bibliography"/>
   </ds:schemaRefs>

</xml_diff>